<commit_message>
Added Introduction, first parts of implementation
</commit_message>
<xml_diff>
--- a/Paper_Zusammenfassung.docx
+++ b/Paper_Zusammenfassung.docx
@@ -3,8 +3,527 @@
 <w:document xmlns:wpc="http://schemas.microsoft.com/office/word/2010/wordprocessingCanvas" xmlns:cx="http://schemas.microsoft.com/office/drawing/2014/chartex" xmlns:cx1="http://schemas.microsoft.com/office/drawing/2015/9/8/chartex" xmlns:cx2="http://schemas.microsoft.com/office/drawing/2015/10/21/chartex" xmlns:cx3="http://schemas.microsoft.com/office/drawing/2016/5/9/chartex" xmlns:cx4="http://schemas.microsoft.com/office/drawing/2016/5/10/chartex" xmlns:cx5="http://schemas.microsoft.com/office/drawing/2016/5/11/chartex" xmlns:cx6="http://schemas.microsoft.com/office/drawing/2016/5/12/chartex" xmlns:cx7="http://schemas.microsoft.com/office/drawing/2016/5/13/chartex" xmlns:cx8="http://schemas.microsoft.com/office/drawing/2016/5/14/chartex" xmlns:mc="http://schemas.openxmlformats.org/markup-compatibility/2006" xmlns:aink="http://schemas.microsoft.com/office/drawing/2016/ink" xmlns:am3d="http://schemas.microsoft.com/office/drawing/2017/model3d" xmlns:o="urn:schemas-microsoft-com:office:office" xmlns:r="http://schemas.openxmlformats.org/officeDocument/2006/relationships" xmlns:m="http://schemas.openxmlformats.org/officeDocument/2006/math" xmlns:v="urn:schemas-microsoft-com:vml" xmlns:wp14="http://schemas.microsoft.com/office/word/2010/wordprocessingDrawing" xmlns:wp="http://schemas.openxmlformats.org/drawingml/2006/wordprocessingDrawing" xmlns:w10="urn:schemas-microsoft-com:office:word" xmlns:w="http://schemas.openxmlformats.org/wordprocessingml/2006/main" xmlns:w14="http://schemas.microsoft.com/office/word/2010/wordml" xmlns:w15="http://schemas.microsoft.com/office/word/2012/wordml" xmlns:w16cid="http://schemas.microsoft.com/office/word/2016/wordml/cid" xmlns:w16se="http://schemas.microsoft.com/office/word/2015/wordml/symex" xmlns:wpg="http://schemas.microsoft.com/office/word/2010/wordprocessingGroup" xmlns:wpi="http://schemas.microsoft.com/office/word/2010/wordprocessingInk" xmlns:wne="http://schemas.microsoft.com/office/word/2006/wordml" xmlns:wps="http://schemas.microsoft.com/office/word/2010/wordprocessingShape" mc:Ignorable="w14 w15 w16se w16cid wp14">
   <w:body>
     <w:p>
+      <w:pPr>
+        <w:jc w:val="center"/>
+        <w:rPr>
+          <w:b/>
+          <w:lang w:val="en-US"/>
+        </w:rPr>
+      </w:pPr>
+      <w:r>
+        <w:rPr>
+          <w:b/>
+          <w:lang w:val="en-US"/>
+        </w:rPr>
+        <w:t>Summary of the Paper</w:t>
+      </w:r>
+    </w:p>
+    <w:p>
+      <w:pPr>
+        <w:jc w:val="center"/>
+        <w:rPr>
+          <w:b/>
+          <w:sz w:val="36"/>
+          <w:szCs w:val="36"/>
+          <w:lang w:val="en-US"/>
+        </w:rPr>
+      </w:pPr>
+      <w:r>
+        <w:rPr>
+          <w:b/>
+          <w:sz w:val="36"/>
+          <w:szCs w:val="36"/>
+          <w:lang w:val="en-US"/>
+        </w:rPr>
+        <w:t>Deep Residual Learning for Image Recognition</w:t>
+      </w:r>
+    </w:p>
+    <w:p>
+      <w:pPr>
+        <w:jc w:val="center"/>
+        <w:rPr>
+          <w:b/>
+          <w:lang w:val="en-US"/>
+        </w:rPr>
+      </w:pPr>
+      <w:proofErr w:type="spellStart"/>
+      <w:r>
+        <w:rPr>
+          <w:b/>
+          <w:lang w:val="en-US"/>
+        </w:rPr>
+        <w:t>Kaiming</w:t>
+      </w:r>
+      <w:proofErr w:type="spellEnd"/>
+      <w:r>
+        <w:rPr>
+          <w:b/>
+          <w:lang w:val="en-US"/>
+        </w:rPr>
+        <w:t xml:space="preserve"> He </w:t>
+      </w:r>
+      <w:proofErr w:type="spellStart"/>
+      <w:r>
+        <w:rPr>
+          <w:b/>
+          <w:lang w:val="en-US"/>
+        </w:rPr>
+        <w:t>Xiangyu</w:t>
+      </w:r>
+      <w:proofErr w:type="spellEnd"/>
+      <w:r>
+        <w:rPr>
+          <w:b/>
+          <w:lang w:val="en-US"/>
+        </w:rPr>
+        <w:t xml:space="preserve"> Zhang </w:t>
+      </w:r>
+      <w:proofErr w:type="spellStart"/>
+      <w:r>
+        <w:rPr>
+          <w:b/>
+          <w:lang w:val="en-US"/>
+        </w:rPr>
+        <w:t>Shaoqing</w:t>
+      </w:r>
+      <w:proofErr w:type="spellEnd"/>
+      <w:r>
+        <w:rPr>
+          <w:b/>
+          <w:lang w:val="en-US"/>
+        </w:rPr>
+        <w:t xml:space="preserve"> Ren Jian Sun</w:t>
+      </w:r>
+    </w:p>
+    <w:p>
+      <w:pPr>
+        <w:jc w:val="center"/>
+        <w:rPr>
+          <w:b/>
+          <w:lang w:val="en-US"/>
+        </w:rPr>
+      </w:pPr>
+      <w:r>
+        <w:rPr>
+          <w:b/>
+          <w:lang w:val="en-US"/>
+        </w:rPr>
+        <w:t xml:space="preserve"> Microsoft Research</w:t>
+      </w:r>
+    </w:p>
+    <w:p>
+      <w:pPr>
+        <w:jc w:val="center"/>
+        <w:rPr>
+          <w:b/>
+          <w:lang w:val="en-US"/>
+        </w:rPr>
+      </w:pPr>
+    </w:p>
+    <w:p>
+      <w:pPr>
+        <w:pStyle w:val="berschrift2"/>
+        <w:rPr>
+          <w:lang w:val="en-US"/>
+        </w:rPr>
+      </w:pPr>
+      <w:r>
+        <w:rPr>
+          <w:lang w:val="en-US"/>
+        </w:rPr>
+        <w:t>Content</w:t>
+      </w:r>
+    </w:p>
+    <w:p>
+      <w:pPr>
+        <w:rPr>
+          <w:lang w:val="en-US"/>
+        </w:rPr>
+      </w:pPr>
+      <w:r>
+        <w:rPr>
+          <w:lang w:val="en-US"/>
+        </w:rPr>
+        <w:t xml:space="preserve">To begin there will be a short summary for the chapters in the paper. </w:t>
+      </w:r>
+      <w:r>
+        <w:rPr>
+          <w:lang w:val="en-US"/>
+        </w:rPr>
+        <w:t>The following contents will be short introduction to deep convolutional networks, a mention of the related work used for the paper, a short introduction to residual learning, the used architecture and implementation and performance experiments on ImageNet 2012 and CIFAR-10.</w:t>
+      </w:r>
+    </w:p>
+    <w:p>
+      <w:pPr>
+        <w:pStyle w:val="berschrift3"/>
+        <w:rPr>
+          <w:lang w:val="en-US"/>
+        </w:rPr>
+      </w:pPr>
+      <w:r>
+        <w:rPr>
+          <w:lang w:val="en-US"/>
+        </w:rPr>
+        <w:t>Introduction</w:t>
+      </w:r>
+    </w:p>
+    <w:p>
+      <w:pPr>
+        <w:rPr>
+          <w:lang w:val="en-US"/>
+        </w:rPr>
+      </w:pPr>
+      <w:r>
+        <w:rPr>
+          <w:lang w:val="en-US"/>
+        </w:rPr>
+        <w:t xml:space="preserve">The Paper starts with </w:t>
+      </w:r>
+    </w:p>
+    <w:p>
+      <w:pPr>
+        <w:rPr>
+          <w:lang w:val="en-US"/>
+        </w:rPr>
+      </w:pPr>
+    </w:p>
+    <w:p>
+      <w:pPr>
+        <w:pStyle w:val="berschrift3"/>
+        <w:rPr>
+          <w:lang w:val="en-US"/>
+        </w:rPr>
+      </w:pPr>
+      <w:r>
+        <w:rPr>
+          <w:lang w:val="en-US"/>
+        </w:rPr>
+        <w:t>Related Work</w:t>
+      </w:r>
+    </w:p>
+    <w:p>
+      <w:pPr>
+        <w:rPr>
+          <w:lang w:val="en-US"/>
+        </w:rPr>
+      </w:pPr>
+    </w:p>
+    <w:p>
+      <w:pPr>
+        <w:pStyle w:val="berschrift3"/>
+        <w:rPr>
+          <w:lang w:val="en-US"/>
+        </w:rPr>
+      </w:pPr>
+      <w:r>
+        <w:rPr>
+          <w:lang w:val="en-US"/>
+        </w:rPr>
+        <w:t>Deep Residual Learning</w:t>
+      </w:r>
+    </w:p>
+    <w:p>
+      <w:pPr>
+        <w:rPr>
+          <w:lang w:val="en-US"/>
+        </w:rPr>
+      </w:pPr>
+    </w:p>
+    <w:p>
+      <w:pPr>
+        <w:pStyle w:val="berschrift3"/>
+        <w:rPr>
+          <w:lang w:val="en-US"/>
+        </w:rPr>
+      </w:pPr>
+      <w:proofErr w:type="spellStart"/>
+      <w:r>
+        <w:rPr>
+          <w:lang w:val="en-US"/>
+        </w:rPr>
+        <w:t>E</w:t>
+      </w:r>
+      <w:r>
+        <w:rPr>
+          <w:lang w:val="en-US"/>
+        </w:rPr>
+        <w:t>xpirements</w:t>
+      </w:r>
+      <w:proofErr w:type="spellEnd"/>
+    </w:p>
+    <w:p>
+      <w:pPr>
+        <w:rPr>
+          <w:lang w:val="en-US"/>
+        </w:rPr>
+      </w:pPr>
+    </w:p>
+    <w:p>
+      <w:pPr>
+        <w:pStyle w:val="berschrift4"/>
+        <w:rPr>
+          <w:lang w:val="en-US"/>
+        </w:rPr>
+      </w:pPr>
+      <w:r>
+        <w:rPr>
+          <w:lang w:val="en-US"/>
+        </w:rPr>
+        <w:t>ImageNet 2012</w:t>
+      </w:r>
+    </w:p>
+    <w:p>
+      <w:pPr>
+        <w:rPr>
+          <w:lang w:val="en-US"/>
+        </w:rPr>
+      </w:pPr>
+    </w:p>
+    <w:p>
+      <w:pPr>
+        <w:pStyle w:val="berschrift4"/>
+        <w:rPr>
+          <w:lang w:val="en-US"/>
+        </w:rPr>
+      </w:pPr>
+      <w:r>
+        <w:rPr>
+          <w:lang w:val="en-US"/>
+        </w:rPr>
+        <w:t>CIFAR-10</w:t>
+      </w:r>
+    </w:p>
+    <w:p>
+      <w:pPr>
+        <w:rPr>
+          <w:lang w:val="en-US"/>
+        </w:rPr>
+      </w:pPr>
+    </w:p>
+    <w:p>
+      <w:pPr>
+        <w:pStyle w:val="berschrift2"/>
+        <w:rPr>
+          <w:lang w:val="en-US"/>
+        </w:rPr>
+      </w:pPr>
+      <w:r>
+        <w:rPr>
+          <w:lang w:val="en-US"/>
+        </w:rPr>
+        <w:t>Comprehensibility</w:t>
+      </w:r>
       <w:bookmarkStart w:id="0" w:name="_GoBack"/>
       <w:bookmarkEnd w:id="0"/>
+    </w:p>
+    <w:p>
+      <w:pPr>
+        <w:rPr>
+          <w:lang w:val="en-US"/>
+        </w:rPr>
+      </w:pPr>
+    </w:p>
+    <w:p>
+      <w:pPr>
+        <w:pStyle w:val="berschrift2"/>
+        <w:rPr>
+          <w:lang w:val="en-US"/>
+        </w:rPr>
+      </w:pPr>
+      <w:r>
+        <w:rPr>
+          <w:lang w:val="en-US"/>
+        </w:rPr>
+        <w:t>Ease of Implementation</w:t>
+      </w:r>
+    </w:p>
+    <w:p>
+      <w:pPr>
+        <w:rPr>
+          <w:lang w:val="en-US"/>
+        </w:rPr>
+      </w:pPr>
+      <w:r>
+        <w:rPr>
+          <w:lang w:val="en-US"/>
+        </w:rPr>
+        <w:t xml:space="preserve">As a part of our assignment we implemented ResNet20 and ResNet32 from this paper and compared our results to the one in this paper. </w:t>
+      </w:r>
+    </w:p>
+    <w:p>
+      <w:pPr>
+        <w:pStyle w:val="berschrift3"/>
+        <w:rPr>
+          <w:lang w:val="en-US"/>
+        </w:rPr>
+      </w:pPr>
+      <w:r>
+        <w:rPr>
+          <w:lang w:val="en-US"/>
+        </w:rPr>
+        <w:t>Implementation</w:t>
+      </w:r>
+    </w:p>
+    <w:p>
+      <w:pPr>
+        <w:jc w:val="both"/>
+        <w:rPr>
+          <w:lang w:val="en-US"/>
+        </w:rPr>
+      </w:pPr>
+      <w:r>
+        <w:rPr>
+          <w:lang w:val="en-US"/>
+        </w:rPr>
+        <w:t xml:space="preserve">At first implementing the stated </w:t>
+      </w:r>
+      <w:proofErr w:type="spellStart"/>
+      <w:r>
+        <w:rPr>
+          <w:lang w:val="en-US"/>
+        </w:rPr>
+        <w:t>ResNets</w:t>
+      </w:r>
+      <w:proofErr w:type="spellEnd"/>
+      <w:r>
+        <w:rPr>
+          <w:lang w:val="en-US"/>
+        </w:rPr>
+        <w:t xml:space="preserve"> was more complicated than we assumed. Especially because ResNet20 and ResNet32 are used for the CIFAR-10 Image-Set which uses a slightly different approach, then the residual nets described the main implementation part of the paper. It took a bit to figure out, which block-types were used, and which components were obsolete in the new residual nets. But once the first residual was </w:t>
+      </w:r>
+      <w:r>
+        <w:rPr>
+          <w:lang w:val="en-US"/>
+        </w:rPr>
+        <w:t>finished and</w:t>
+      </w:r>
+      <w:r>
+        <w:rPr>
+          <w:lang w:val="en-US"/>
+        </w:rPr>
+        <w:t xml:space="preserve"> achieved almost the same results as the residual nets stated in the paper, it was to quite easy to </w:t>
+      </w:r>
+      <w:r>
+        <w:rPr>
+          <w:lang w:val="en-US"/>
+        </w:rPr>
+        <w:t xml:space="preserve">add a different residual net. </w:t>
+      </w:r>
+    </w:p>
+    <w:p>
+      <w:pPr>
+        <w:jc w:val="both"/>
+        <w:rPr>
+          <w:lang w:val="en-US"/>
+        </w:rPr>
+      </w:pPr>
+      <w:r>
+        <w:rPr>
+          <w:lang w:val="en-US"/>
+        </w:rPr>
+        <w:t xml:space="preserve">A different problem was the runtime. In the paper 64 *10^4 Iterations were performed. Even though we had quite a fast </w:t>
+      </w:r>
+    </w:p>
+    <w:p>
+      <w:pPr>
+        <w:rPr>
+          <w:lang w:val="en-US"/>
+        </w:rPr>
+      </w:pPr>
+    </w:p>
+    <w:p>
+      <w:pPr>
+        <w:pStyle w:val="berschrift3"/>
+        <w:rPr>
+          <w:lang w:val="en-US"/>
+        </w:rPr>
+      </w:pPr>
+      <w:r>
+        <w:rPr>
+          <w:lang w:val="en-US"/>
+        </w:rPr>
+        <w:lastRenderedPageBreak/>
+        <w:t>Success of Implementation</w:t>
+      </w:r>
+    </w:p>
+    <w:p>
+      <w:pPr>
+        <w:rPr>
+          <w:lang w:val="en-US"/>
+        </w:rPr>
+      </w:pPr>
+    </w:p>
+    <w:p>
+      <w:pPr>
+        <w:pStyle w:val="berschrift2"/>
+        <w:rPr>
+          <w:lang w:val="en-US"/>
+        </w:rPr>
+      </w:pPr>
+      <w:proofErr w:type="spellStart"/>
+      <w:r>
+        <w:rPr>
+          <w:lang w:val="en-US"/>
+        </w:rPr>
+        <w:t>Comparision</w:t>
+      </w:r>
+      <w:proofErr w:type="spellEnd"/>
+      <w:r>
+        <w:rPr>
+          <w:lang w:val="en-US"/>
+        </w:rPr>
+        <w:t xml:space="preserve"> to </w:t>
+      </w:r>
+      <w:proofErr w:type="spellStart"/>
+      <w:r>
+        <w:rPr>
+          <w:lang w:val="en-US"/>
+        </w:rPr>
+        <w:t>Pytorch</w:t>
+      </w:r>
+      <w:proofErr w:type="spellEnd"/>
+      <w:r>
+        <w:rPr>
+          <w:lang w:val="en-US"/>
+        </w:rPr>
+        <w:t xml:space="preserve"> Implementation</w:t>
+      </w:r>
+    </w:p>
+    <w:p>
+      <w:pPr>
+        <w:rPr>
+          <w:lang w:val="en-US"/>
+        </w:rPr>
+      </w:pPr>
+    </w:p>
+    <w:p>
+      <w:pPr>
+        <w:rPr>
+          <w:lang w:val="en-US"/>
+        </w:rPr>
+      </w:pPr>
+    </w:p>
+    <w:p>
+      <w:pPr>
+        <w:rPr>
+          <w:lang w:val="en-US"/>
+        </w:rPr>
+      </w:pPr>
+    </w:p>
+    <w:p>
+      <w:pPr>
+        <w:rPr>
+          <w:lang w:val="en-US"/>
+        </w:rPr>
+      </w:pPr>
+    </w:p>
+    <w:p>
+      <w:pPr>
+        <w:pStyle w:val="berschrift3"/>
+        <w:rPr>
+          <w:lang w:val="en-US"/>
+        </w:rPr>
+      </w:pPr>
     </w:p>
     <w:sectPr>
       <w:pgSz w:w="11906" w:h="16838"/>
@@ -14,6 +533,332 @@
     </w:sectPr>
   </w:body>
 </w:document>
+</file>
+
+<file path=word/numbering.xml><?xml version="1.0" encoding="utf-8"?>
+<w:numbering xmlns:wpc="http://schemas.microsoft.com/office/word/2010/wordprocessingCanvas" xmlns:cx="http://schemas.microsoft.com/office/drawing/2014/chartex" xmlns:cx1="http://schemas.microsoft.com/office/drawing/2015/9/8/chartex" xmlns:cx2="http://schemas.microsoft.com/office/drawing/2015/10/21/chartex" xmlns:cx3="http://schemas.microsoft.com/office/drawing/2016/5/9/chartex" xmlns:cx4="http://schemas.microsoft.com/office/drawing/2016/5/10/chartex" xmlns:cx5="http://schemas.microsoft.com/office/drawing/2016/5/11/chartex" xmlns:cx6="http://schemas.microsoft.com/office/drawing/2016/5/12/chartex" xmlns:cx7="http://schemas.microsoft.com/office/drawing/2016/5/13/chartex" xmlns:cx8="http://schemas.microsoft.com/office/drawing/2016/5/14/chartex" xmlns:mc="http://schemas.openxmlformats.org/markup-compatibility/2006" xmlns:aink="http://schemas.microsoft.com/office/drawing/2016/ink" xmlns:am3d="http://schemas.microsoft.com/office/drawing/2017/model3d" xmlns:o="urn:schemas-microsoft-com:office:office" xmlns:r="http://schemas.openxmlformats.org/officeDocument/2006/relationships" xmlns:m="http://schemas.openxmlformats.org/officeDocument/2006/math" xmlns:v="urn:schemas-microsoft-com:vml" xmlns:wp14="http://schemas.microsoft.com/office/word/2010/wordprocessingDrawing" xmlns:wp="http://schemas.openxmlformats.org/drawingml/2006/wordprocessingDrawing" xmlns:w10="urn:schemas-microsoft-com:office:word" xmlns:w="http://schemas.openxmlformats.org/wordprocessingml/2006/main" xmlns:w14="http://schemas.microsoft.com/office/word/2010/wordml" xmlns:w15="http://schemas.microsoft.com/office/word/2012/wordml" xmlns:w16cid="http://schemas.microsoft.com/office/word/2016/wordml/cid" xmlns:w16se="http://schemas.microsoft.com/office/word/2015/wordml/symex" xmlns:wpg="http://schemas.microsoft.com/office/word/2010/wordprocessingGroup" xmlns:wpi="http://schemas.microsoft.com/office/word/2010/wordprocessingInk" xmlns:wne="http://schemas.microsoft.com/office/word/2006/wordml" xmlns:wps="http://schemas.microsoft.com/office/word/2010/wordprocessingShape" mc:Ignorable="w14 w15 w16se w16cid wp14">
+  <w:abstractNum w:abstractNumId="0" w15:restartNumberingAfterBreak="0">
+    <w:nsid w:val="2CA152BD"/>
+    <w:multiLevelType w:val="hybridMultilevel"/>
+    <w:tmpl w:val="B67418CA"/>
+    <w:lvl w:ilvl="0" w:tplc="04070001">
+      <w:start w:val="1"/>
+      <w:numFmt w:val="bullet"/>
+      <w:lvlText w:val=""/>
+      <w:lvlJc w:val="left"/>
+      <w:pPr>
+        <w:ind w:left="1425" w:hanging="360"/>
+      </w:pPr>
+      <w:rPr>
+        <w:rFonts w:ascii="Symbol" w:hAnsi="Symbol" w:hint="default"/>
+      </w:rPr>
+    </w:lvl>
+    <w:lvl w:ilvl="1" w:tplc="04070003" w:tentative="1">
+      <w:start w:val="1"/>
+      <w:numFmt w:val="bullet"/>
+      <w:lvlText w:val="o"/>
+      <w:lvlJc w:val="left"/>
+      <w:pPr>
+        <w:ind w:left="2145" w:hanging="360"/>
+      </w:pPr>
+      <w:rPr>
+        <w:rFonts w:ascii="Courier New" w:hAnsi="Courier New" w:cs="Courier New" w:hint="default"/>
+      </w:rPr>
+    </w:lvl>
+    <w:lvl w:ilvl="2" w:tplc="04070005" w:tentative="1">
+      <w:start w:val="1"/>
+      <w:numFmt w:val="bullet"/>
+      <w:lvlText w:val=""/>
+      <w:lvlJc w:val="left"/>
+      <w:pPr>
+        <w:ind w:left="2865" w:hanging="360"/>
+      </w:pPr>
+      <w:rPr>
+        <w:rFonts w:ascii="Wingdings" w:hAnsi="Wingdings" w:hint="default"/>
+      </w:rPr>
+    </w:lvl>
+    <w:lvl w:ilvl="3" w:tplc="04070001" w:tentative="1">
+      <w:start w:val="1"/>
+      <w:numFmt w:val="bullet"/>
+      <w:lvlText w:val=""/>
+      <w:lvlJc w:val="left"/>
+      <w:pPr>
+        <w:ind w:left="3585" w:hanging="360"/>
+      </w:pPr>
+      <w:rPr>
+        <w:rFonts w:ascii="Symbol" w:hAnsi="Symbol" w:hint="default"/>
+      </w:rPr>
+    </w:lvl>
+    <w:lvl w:ilvl="4" w:tplc="04070003" w:tentative="1">
+      <w:start w:val="1"/>
+      <w:numFmt w:val="bullet"/>
+      <w:lvlText w:val="o"/>
+      <w:lvlJc w:val="left"/>
+      <w:pPr>
+        <w:ind w:left="4305" w:hanging="360"/>
+      </w:pPr>
+      <w:rPr>
+        <w:rFonts w:ascii="Courier New" w:hAnsi="Courier New" w:cs="Courier New" w:hint="default"/>
+      </w:rPr>
+    </w:lvl>
+    <w:lvl w:ilvl="5" w:tplc="04070005" w:tentative="1">
+      <w:start w:val="1"/>
+      <w:numFmt w:val="bullet"/>
+      <w:lvlText w:val=""/>
+      <w:lvlJc w:val="left"/>
+      <w:pPr>
+        <w:ind w:left="5025" w:hanging="360"/>
+      </w:pPr>
+      <w:rPr>
+        <w:rFonts w:ascii="Wingdings" w:hAnsi="Wingdings" w:hint="default"/>
+      </w:rPr>
+    </w:lvl>
+    <w:lvl w:ilvl="6" w:tplc="04070001" w:tentative="1">
+      <w:start w:val="1"/>
+      <w:numFmt w:val="bullet"/>
+      <w:lvlText w:val=""/>
+      <w:lvlJc w:val="left"/>
+      <w:pPr>
+        <w:ind w:left="5745" w:hanging="360"/>
+      </w:pPr>
+      <w:rPr>
+        <w:rFonts w:ascii="Symbol" w:hAnsi="Symbol" w:hint="default"/>
+      </w:rPr>
+    </w:lvl>
+    <w:lvl w:ilvl="7" w:tplc="04070003" w:tentative="1">
+      <w:start w:val="1"/>
+      <w:numFmt w:val="bullet"/>
+      <w:lvlText w:val="o"/>
+      <w:lvlJc w:val="left"/>
+      <w:pPr>
+        <w:ind w:left="6465" w:hanging="360"/>
+      </w:pPr>
+      <w:rPr>
+        <w:rFonts w:ascii="Courier New" w:hAnsi="Courier New" w:cs="Courier New" w:hint="default"/>
+      </w:rPr>
+    </w:lvl>
+    <w:lvl w:ilvl="8" w:tplc="04070005" w:tentative="1">
+      <w:start w:val="1"/>
+      <w:numFmt w:val="bullet"/>
+      <w:lvlText w:val=""/>
+      <w:lvlJc w:val="left"/>
+      <w:pPr>
+        <w:ind w:left="7185" w:hanging="360"/>
+      </w:pPr>
+      <w:rPr>
+        <w:rFonts w:ascii="Wingdings" w:hAnsi="Wingdings" w:hint="default"/>
+      </w:rPr>
+    </w:lvl>
+  </w:abstractNum>
+  <w:abstractNum w:abstractNumId="1" w15:restartNumberingAfterBreak="0">
+    <w:nsid w:val="500F2460"/>
+    <w:multiLevelType w:val="hybridMultilevel"/>
+    <w:tmpl w:val="40BA71CC"/>
+    <w:lvl w:ilvl="0" w:tplc="04070001">
+      <w:start w:val="1"/>
+      <w:numFmt w:val="bullet"/>
+      <w:lvlText w:val=""/>
+      <w:lvlJc w:val="left"/>
+      <w:pPr>
+        <w:ind w:left="720" w:hanging="360"/>
+      </w:pPr>
+      <w:rPr>
+        <w:rFonts w:ascii="Symbol" w:hAnsi="Symbol" w:hint="default"/>
+      </w:rPr>
+    </w:lvl>
+    <w:lvl w:ilvl="1" w:tplc="04070003" w:tentative="1">
+      <w:start w:val="1"/>
+      <w:numFmt w:val="bullet"/>
+      <w:lvlText w:val="o"/>
+      <w:lvlJc w:val="left"/>
+      <w:pPr>
+        <w:ind w:left="1440" w:hanging="360"/>
+      </w:pPr>
+      <w:rPr>
+        <w:rFonts w:ascii="Courier New" w:hAnsi="Courier New" w:cs="Courier New" w:hint="default"/>
+      </w:rPr>
+    </w:lvl>
+    <w:lvl w:ilvl="2" w:tplc="04070005" w:tentative="1">
+      <w:start w:val="1"/>
+      <w:numFmt w:val="bullet"/>
+      <w:lvlText w:val=""/>
+      <w:lvlJc w:val="left"/>
+      <w:pPr>
+        <w:ind w:left="2160" w:hanging="360"/>
+      </w:pPr>
+      <w:rPr>
+        <w:rFonts w:ascii="Wingdings" w:hAnsi="Wingdings" w:hint="default"/>
+      </w:rPr>
+    </w:lvl>
+    <w:lvl w:ilvl="3" w:tplc="04070001" w:tentative="1">
+      <w:start w:val="1"/>
+      <w:numFmt w:val="bullet"/>
+      <w:lvlText w:val=""/>
+      <w:lvlJc w:val="left"/>
+      <w:pPr>
+        <w:ind w:left="2880" w:hanging="360"/>
+      </w:pPr>
+      <w:rPr>
+        <w:rFonts w:ascii="Symbol" w:hAnsi="Symbol" w:hint="default"/>
+      </w:rPr>
+    </w:lvl>
+    <w:lvl w:ilvl="4" w:tplc="04070003" w:tentative="1">
+      <w:start w:val="1"/>
+      <w:numFmt w:val="bullet"/>
+      <w:lvlText w:val="o"/>
+      <w:lvlJc w:val="left"/>
+      <w:pPr>
+        <w:ind w:left="3600" w:hanging="360"/>
+      </w:pPr>
+      <w:rPr>
+        <w:rFonts w:ascii="Courier New" w:hAnsi="Courier New" w:cs="Courier New" w:hint="default"/>
+      </w:rPr>
+    </w:lvl>
+    <w:lvl w:ilvl="5" w:tplc="04070005" w:tentative="1">
+      <w:start w:val="1"/>
+      <w:numFmt w:val="bullet"/>
+      <w:lvlText w:val=""/>
+      <w:lvlJc w:val="left"/>
+      <w:pPr>
+        <w:ind w:left="4320" w:hanging="360"/>
+      </w:pPr>
+      <w:rPr>
+        <w:rFonts w:ascii="Wingdings" w:hAnsi="Wingdings" w:hint="default"/>
+      </w:rPr>
+    </w:lvl>
+    <w:lvl w:ilvl="6" w:tplc="04070001" w:tentative="1">
+      <w:start w:val="1"/>
+      <w:numFmt w:val="bullet"/>
+      <w:lvlText w:val=""/>
+      <w:lvlJc w:val="left"/>
+      <w:pPr>
+        <w:ind w:left="5040" w:hanging="360"/>
+      </w:pPr>
+      <w:rPr>
+        <w:rFonts w:ascii="Symbol" w:hAnsi="Symbol" w:hint="default"/>
+      </w:rPr>
+    </w:lvl>
+    <w:lvl w:ilvl="7" w:tplc="04070003" w:tentative="1">
+      <w:start w:val="1"/>
+      <w:numFmt w:val="bullet"/>
+      <w:lvlText w:val="o"/>
+      <w:lvlJc w:val="left"/>
+      <w:pPr>
+        <w:ind w:left="5760" w:hanging="360"/>
+      </w:pPr>
+      <w:rPr>
+        <w:rFonts w:ascii="Courier New" w:hAnsi="Courier New" w:cs="Courier New" w:hint="default"/>
+      </w:rPr>
+    </w:lvl>
+    <w:lvl w:ilvl="8" w:tplc="04070005" w:tentative="1">
+      <w:start w:val="1"/>
+      <w:numFmt w:val="bullet"/>
+      <w:lvlText w:val=""/>
+      <w:lvlJc w:val="left"/>
+      <w:pPr>
+        <w:ind w:left="6480" w:hanging="360"/>
+      </w:pPr>
+      <w:rPr>
+        <w:rFonts w:ascii="Wingdings" w:hAnsi="Wingdings" w:hint="default"/>
+      </w:rPr>
+    </w:lvl>
+  </w:abstractNum>
+  <w:abstractNum w:abstractNumId="2" w15:restartNumberingAfterBreak="0">
+    <w:nsid w:val="6A0E71D1"/>
+    <w:multiLevelType w:val="hybridMultilevel"/>
+    <w:tmpl w:val="3AD6811C"/>
+    <w:lvl w:ilvl="0" w:tplc="0407000F">
+      <w:start w:val="1"/>
+      <w:numFmt w:val="decimal"/>
+      <w:lvlText w:val="%1."/>
+      <w:lvlJc w:val="left"/>
+      <w:pPr>
+        <w:ind w:left="720" w:hanging="360"/>
+      </w:pPr>
+    </w:lvl>
+    <w:lvl w:ilvl="1" w:tplc="04070019" w:tentative="1">
+      <w:start w:val="1"/>
+      <w:numFmt w:val="lowerLetter"/>
+      <w:lvlText w:val="%2."/>
+      <w:lvlJc w:val="left"/>
+      <w:pPr>
+        <w:ind w:left="1440" w:hanging="360"/>
+      </w:pPr>
+    </w:lvl>
+    <w:lvl w:ilvl="2" w:tplc="0407001B" w:tentative="1">
+      <w:start w:val="1"/>
+      <w:numFmt w:val="lowerRoman"/>
+      <w:lvlText w:val="%3."/>
+      <w:lvlJc w:val="right"/>
+      <w:pPr>
+        <w:ind w:left="2160" w:hanging="180"/>
+      </w:pPr>
+    </w:lvl>
+    <w:lvl w:ilvl="3" w:tplc="0407000F" w:tentative="1">
+      <w:start w:val="1"/>
+      <w:numFmt w:val="decimal"/>
+      <w:lvlText w:val="%4."/>
+      <w:lvlJc w:val="left"/>
+      <w:pPr>
+        <w:ind w:left="2880" w:hanging="360"/>
+      </w:pPr>
+    </w:lvl>
+    <w:lvl w:ilvl="4" w:tplc="04070019" w:tentative="1">
+      <w:start w:val="1"/>
+      <w:numFmt w:val="lowerLetter"/>
+      <w:lvlText w:val="%5."/>
+      <w:lvlJc w:val="left"/>
+      <w:pPr>
+        <w:ind w:left="3600" w:hanging="360"/>
+      </w:pPr>
+    </w:lvl>
+    <w:lvl w:ilvl="5" w:tplc="0407001B" w:tentative="1">
+      <w:start w:val="1"/>
+      <w:numFmt w:val="lowerRoman"/>
+      <w:lvlText w:val="%6."/>
+      <w:lvlJc w:val="right"/>
+      <w:pPr>
+        <w:ind w:left="4320" w:hanging="180"/>
+      </w:pPr>
+    </w:lvl>
+    <w:lvl w:ilvl="6" w:tplc="0407000F" w:tentative="1">
+      <w:start w:val="1"/>
+      <w:numFmt w:val="decimal"/>
+      <w:lvlText w:val="%7."/>
+      <w:lvlJc w:val="left"/>
+      <w:pPr>
+        <w:ind w:left="5040" w:hanging="360"/>
+      </w:pPr>
+    </w:lvl>
+    <w:lvl w:ilvl="7" w:tplc="04070019" w:tentative="1">
+      <w:start w:val="1"/>
+      <w:numFmt w:val="lowerLetter"/>
+      <w:lvlText w:val="%8."/>
+      <w:lvlJc w:val="left"/>
+      <w:pPr>
+        <w:ind w:left="5760" w:hanging="360"/>
+      </w:pPr>
+    </w:lvl>
+    <w:lvl w:ilvl="8" w:tplc="0407001B" w:tentative="1">
+      <w:start w:val="1"/>
+      <w:numFmt w:val="lowerRoman"/>
+      <w:lvlText w:val="%9."/>
+      <w:lvlJc w:val="right"/>
+      <w:pPr>
+        <w:ind w:left="6480" w:hanging="180"/>
+      </w:pPr>
+    </w:lvl>
+  </w:abstractNum>
+  <w:num w:numId="1">
+    <w:abstractNumId w:val="0"/>
+  </w:num>
+  <w:num w:numId="2">
+    <w:abstractNumId w:val="1"/>
+  </w:num>
+  <w:num w:numId="3">
+    <w:abstractNumId w:val="2"/>
+  </w:num>
+</w:numbering>
 </file>
 
 <file path=word/styles.xml><?xml version="1.0" encoding="utf-8"?>
@@ -414,6 +1259,72 @@
     <w:name w:val="Normal"/>
     <w:qFormat/>
   </w:style>
+  <w:style w:type="paragraph" w:styleId="berschrift2">
+    <w:name w:val="heading 2"/>
+    <w:basedOn w:val="Standard"/>
+    <w:next w:val="Standard"/>
+    <w:link w:val="berschrift2Zchn"/>
+    <w:uiPriority w:val="9"/>
+    <w:unhideWhenUsed/>
+    <w:qFormat/>
+    <w:rsid w:val="001E68F7"/>
+    <w:pPr>
+      <w:keepNext/>
+      <w:keepLines/>
+      <w:spacing w:before="40" w:after="0"/>
+      <w:outlineLvl w:val="1"/>
+    </w:pPr>
+    <w:rPr>
+      <w:rFonts w:asciiTheme="majorHAnsi" w:eastAsiaTheme="majorEastAsia" w:hAnsiTheme="majorHAnsi" w:cstheme="majorBidi"/>
+      <w:color w:val="2F5496" w:themeColor="accent1" w:themeShade="BF"/>
+      <w:sz w:val="26"/>
+      <w:szCs w:val="26"/>
+    </w:rPr>
+  </w:style>
+  <w:style w:type="paragraph" w:styleId="berschrift3">
+    <w:name w:val="heading 3"/>
+    <w:basedOn w:val="Standard"/>
+    <w:next w:val="Standard"/>
+    <w:link w:val="berschrift3Zchn"/>
+    <w:uiPriority w:val="9"/>
+    <w:unhideWhenUsed/>
+    <w:qFormat/>
+    <w:rsid w:val="001E68F7"/>
+    <w:pPr>
+      <w:keepNext/>
+      <w:keepLines/>
+      <w:spacing w:before="40" w:after="0"/>
+      <w:outlineLvl w:val="2"/>
+    </w:pPr>
+    <w:rPr>
+      <w:rFonts w:asciiTheme="majorHAnsi" w:eastAsiaTheme="majorEastAsia" w:hAnsiTheme="majorHAnsi" w:cstheme="majorBidi"/>
+      <w:color w:val="1F3763" w:themeColor="accent1" w:themeShade="7F"/>
+      <w:sz w:val="24"/>
+      <w:szCs w:val="24"/>
+    </w:rPr>
+  </w:style>
+  <w:style w:type="paragraph" w:styleId="berschrift4">
+    <w:name w:val="heading 4"/>
+    <w:basedOn w:val="Standard"/>
+    <w:next w:val="Standard"/>
+    <w:link w:val="berschrift4Zchn"/>
+    <w:uiPriority w:val="9"/>
+    <w:unhideWhenUsed/>
+    <w:qFormat/>
+    <w:rsid w:val="001E68F7"/>
+    <w:pPr>
+      <w:keepNext/>
+      <w:keepLines/>
+      <w:spacing w:before="40" w:after="0"/>
+      <w:outlineLvl w:val="3"/>
+    </w:pPr>
+    <w:rPr>
+      <w:rFonts w:asciiTheme="majorHAnsi" w:eastAsiaTheme="majorEastAsia" w:hAnsiTheme="majorHAnsi" w:cstheme="majorBidi"/>
+      <w:i/>
+      <w:iCs/>
+      <w:color w:val="2F5496" w:themeColor="accent1" w:themeShade="BF"/>
+    </w:rPr>
+  </w:style>
   <w:style w:type="character" w:default="1" w:styleId="Absatz-Standardschriftart">
     <w:name w:val="Default Paragraph Font"/>
     <w:uiPriority w:val="1"/>
@@ -440,6 +1351,56 @@
     <w:uiPriority w:val="99"/>
     <w:semiHidden/>
     <w:unhideWhenUsed/>
+  </w:style>
+  <w:style w:type="paragraph" w:styleId="Listenabsatz">
+    <w:name w:val="List Paragraph"/>
+    <w:basedOn w:val="Standard"/>
+    <w:uiPriority w:val="34"/>
+    <w:qFormat/>
+    <w:rsid w:val="001E68F7"/>
+    <w:pPr>
+      <w:ind w:left="720"/>
+      <w:contextualSpacing/>
+    </w:pPr>
+  </w:style>
+  <w:style w:type="character" w:customStyle="1" w:styleId="berschrift2Zchn">
+    <w:name w:val="Überschrift 2 Zchn"/>
+    <w:basedOn w:val="Absatz-Standardschriftart"/>
+    <w:link w:val="berschrift2"/>
+    <w:uiPriority w:val="9"/>
+    <w:rsid w:val="001E68F7"/>
+    <w:rPr>
+      <w:rFonts w:asciiTheme="majorHAnsi" w:eastAsiaTheme="majorEastAsia" w:hAnsiTheme="majorHAnsi" w:cstheme="majorBidi"/>
+      <w:color w:val="2F5496" w:themeColor="accent1" w:themeShade="BF"/>
+      <w:sz w:val="26"/>
+      <w:szCs w:val="26"/>
+    </w:rPr>
+  </w:style>
+  <w:style w:type="character" w:customStyle="1" w:styleId="berschrift3Zchn">
+    <w:name w:val="Überschrift 3 Zchn"/>
+    <w:basedOn w:val="Absatz-Standardschriftart"/>
+    <w:link w:val="berschrift3"/>
+    <w:uiPriority w:val="9"/>
+    <w:rsid w:val="001E68F7"/>
+    <w:rPr>
+      <w:rFonts w:asciiTheme="majorHAnsi" w:eastAsiaTheme="majorEastAsia" w:hAnsiTheme="majorHAnsi" w:cstheme="majorBidi"/>
+      <w:color w:val="1F3763" w:themeColor="accent1" w:themeShade="7F"/>
+      <w:sz w:val="24"/>
+      <w:szCs w:val="24"/>
+    </w:rPr>
+  </w:style>
+  <w:style w:type="character" w:customStyle="1" w:styleId="berschrift4Zchn">
+    <w:name w:val="Überschrift 4 Zchn"/>
+    <w:basedOn w:val="Absatz-Standardschriftart"/>
+    <w:link w:val="berschrift4"/>
+    <w:uiPriority w:val="9"/>
+    <w:rsid w:val="001E68F7"/>
+    <w:rPr>
+      <w:rFonts w:asciiTheme="majorHAnsi" w:eastAsiaTheme="majorEastAsia" w:hAnsiTheme="majorHAnsi" w:cstheme="majorBidi"/>
+      <w:i/>
+      <w:iCs/>
+      <w:color w:val="2F5496" w:themeColor="accent1" w:themeShade="BF"/>
+    </w:rPr>
   </w:style>
 </w:styles>
 </file>

</xml_diff>

<commit_message>
paper chapter 'related work'
</commit_message>
<xml_diff>
--- a/Paper_Zusammenfassung.docx
+++ b/Paper_Zusammenfassung.docx
@@ -7,13 +7,13 @@
         <w:jc w:val="center"/>
         <w:rPr>
           <w:b/>
-          <w:lang w:val="en-US"/>
+          <w:lang w:val="en-GB"/>
         </w:rPr>
       </w:pPr>
       <w:r>
         <w:rPr>
           <w:b/>
-          <w:lang w:val="en-US"/>
+          <w:lang w:val="en-GB"/>
         </w:rPr>
         <w:t>Summary of the Paper</w:t>
       </w:r>
@@ -25,7 +25,7 @@
           <w:b/>
           <w:sz w:val="36"/>
           <w:szCs w:val="36"/>
-          <w:lang w:val="en-US"/>
+          <w:lang w:val="en-GB"/>
         </w:rPr>
       </w:pPr>
       <w:r>
@@ -33,7 +33,7 @@
           <w:b/>
           <w:sz w:val="36"/>
           <w:szCs w:val="36"/>
-          <w:lang w:val="en-US"/>
+          <w:lang w:val="en-GB"/>
         </w:rPr>
         <w:t>Deep Residual Learning for Image Recognition</w:t>
       </w:r>
@@ -43,14 +43,14 @@
         <w:jc w:val="center"/>
         <w:rPr>
           <w:b/>
-          <w:lang w:val="en-US"/>
+          <w:lang w:val="en-GB"/>
         </w:rPr>
       </w:pPr>
       <w:proofErr w:type="spellStart"/>
       <w:r>
         <w:rPr>
           <w:b/>
-          <w:lang w:val="en-US"/>
+          <w:lang w:val="en-GB"/>
         </w:rPr>
         <w:t>Kaiming</w:t>
       </w:r>
@@ -58,15 +58,29 @@
       <w:r>
         <w:rPr>
           <w:b/>
-          <w:lang w:val="en-US"/>
-        </w:rPr>
-        <w:t xml:space="preserve"> He </w:t>
+          <w:lang w:val="en-GB"/>
+        </w:rPr>
+        <w:t xml:space="preserve"> He</w:t>
+      </w:r>
+      <w:r>
+        <w:rPr>
+          <w:b/>
+          <w:lang w:val="en-GB"/>
+        </w:rPr>
+        <w:t>,</w:t>
+      </w:r>
+      <w:r>
+        <w:rPr>
+          <w:b/>
+          <w:lang w:val="en-GB"/>
+        </w:rPr>
+        <w:t xml:space="preserve"> </w:t>
       </w:r>
       <w:proofErr w:type="spellStart"/>
       <w:r>
         <w:rPr>
           <w:b/>
-          <w:lang w:val="en-US"/>
+          <w:lang w:val="en-GB"/>
         </w:rPr>
         <w:t>Xiangyu</w:t>
       </w:r>
@@ -74,15 +88,29 @@
       <w:r>
         <w:rPr>
           <w:b/>
-          <w:lang w:val="en-US"/>
-        </w:rPr>
-        <w:t xml:space="preserve"> Zhang </w:t>
+          <w:lang w:val="en-GB"/>
+        </w:rPr>
+        <w:t xml:space="preserve"> Zhang</w:t>
+      </w:r>
+      <w:r>
+        <w:rPr>
+          <w:b/>
+          <w:lang w:val="en-GB"/>
+        </w:rPr>
+        <w:t>,</w:t>
+      </w:r>
+      <w:r>
+        <w:rPr>
+          <w:b/>
+          <w:lang w:val="en-GB"/>
+        </w:rPr>
+        <w:t xml:space="preserve"> </w:t>
       </w:r>
       <w:proofErr w:type="spellStart"/>
       <w:r>
         <w:rPr>
           <w:b/>
-          <w:lang w:val="en-US"/>
+          <w:lang w:val="en-GB"/>
         </w:rPr>
         <w:t>Shaoqing</w:t>
       </w:r>
@@ -90,9 +118,23 @@
       <w:r>
         <w:rPr>
           <w:b/>
-          <w:lang w:val="en-US"/>
-        </w:rPr>
-        <w:t xml:space="preserve"> Ren Jian Sun</w:t>
+          <w:lang w:val="en-GB"/>
+        </w:rPr>
+        <w:t xml:space="preserve"> Ren</w:t>
+      </w:r>
+      <w:r>
+        <w:rPr>
+          <w:b/>
+          <w:lang w:val="en-GB"/>
+        </w:rPr>
+        <w:t>,</w:t>
+      </w:r>
+      <w:r>
+        <w:rPr>
+          <w:b/>
+          <w:lang w:val="en-GB"/>
+        </w:rPr>
+        <w:t xml:space="preserve"> Jian Sun</w:t>
       </w:r>
     </w:p>
     <w:p>
@@ -100,13 +142,13 @@
         <w:jc w:val="center"/>
         <w:rPr>
           <w:b/>
-          <w:lang w:val="en-US"/>
+          <w:lang w:val="en-GB"/>
         </w:rPr>
       </w:pPr>
       <w:r>
         <w:rPr>
           <w:b/>
-          <w:lang w:val="en-US"/>
+          <w:lang w:val="en-GB"/>
         </w:rPr>
         <w:t xml:space="preserve"> Microsoft Research</w:t>
       </w:r>
@@ -116,7 +158,7 @@
         <w:jc w:val="center"/>
         <w:rPr>
           <w:b/>
-          <w:lang w:val="en-US"/>
+          <w:lang w:val="en-GB"/>
         </w:rPr>
       </w:pPr>
     </w:p>
@@ -124,18 +166,18 @@
       <w:pPr>
         <w:pStyle w:val="berschrift2"/>
         <w:rPr>
-          <w:lang w:val="en-US"/>
-        </w:rPr>
-      </w:pPr>
-      <w:r>
-        <w:rPr>
-          <w:lang w:val="en-US"/>
+          <w:lang w:val="en-GB"/>
+        </w:rPr>
+      </w:pPr>
+      <w:r>
+        <w:rPr>
+          <w:lang w:val="en-GB"/>
         </w:rPr>
         <w:t>Content</w:t>
       </w:r>
       <w:r>
         <w:rPr>
-          <w:lang w:val="en-US"/>
+          <w:lang w:val="en-GB"/>
         </w:rPr>
         <w:t xml:space="preserve"> Overview</w:t>
       </w:r>
@@ -144,84 +186,94 @@
       <w:pPr>
         <w:jc w:val="both"/>
         <w:rPr>
-          <w:lang w:val="en-US"/>
-        </w:rPr>
-      </w:pPr>
-      <w:r>
-        <w:rPr>
-          <w:lang w:val="en-US"/>
+          <w:lang w:val="en-GB"/>
+        </w:rPr>
+      </w:pPr>
+      <w:r>
+        <w:rPr>
+          <w:lang w:val="en-GB"/>
         </w:rPr>
         <w:t>We start with a short summary of the chapters</w:t>
       </w:r>
       <w:r>
         <w:rPr>
-          <w:lang w:val="en-US"/>
+          <w:lang w:val="en-GB"/>
         </w:rPr>
         <w:t xml:space="preserve"> in the paper. </w:t>
       </w:r>
       <w:r>
         <w:rPr>
-          <w:lang w:val="en-US"/>
+          <w:lang w:val="en-GB"/>
         </w:rPr>
         <w:t xml:space="preserve">The following </w:t>
       </w:r>
       <w:r>
         <w:rPr>
-          <w:lang w:val="en-US"/>
+          <w:lang w:val="en-GB"/>
         </w:rPr>
         <w:t>is</w:t>
       </w:r>
       <w:r>
         <w:rPr>
-          <w:lang w:val="en-US"/>
+          <w:lang w:val="en-GB"/>
         </w:rPr>
         <w:t xml:space="preserve"> </w:t>
       </w:r>
-      <w:r>
-        <w:rPr>
-          <w:lang w:val="en-US"/>
-        </w:rPr>
-        <w:t xml:space="preserve">a </w:t>
-      </w:r>
-      <w:r>
-        <w:rPr>
-          <w:lang w:val="en-US"/>
-        </w:rPr>
-        <w:t xml:space="preserve">short introduction to deep convolutional networks, a mention of the related work used for the paper, </w:t>
-      </w:r>
-      <w:r>
-        <w:rPr>
-          <w:lang w:val="en-US"/>
+      <w:proofErr w:type="spellStart"/>
+      <w:proofErr w:type="gramStart"/>
+      <w:r>
+        <w:rPr>
+          <w:lang w:val="en-GB"/>
+        </w:rPr>
+        <w:t>a</w:t>
+      </w:r>
+      <w:proofErr w:type="spellEnd"/>
+      <w:proofErr w:type="gramEnd"/>
+      <w:r>
+        <w:rPr>
+          <w:lang w:val="en-GB"/>
+        </w:rPr>
+        <w:t xml:space="preserve"> </w:t>
+      </w:r>
+      <w:r>
+        <w:rPr>
+          <w:lang w:val="en-GB"/>
+        </w:rPr>
+        <w:t xml:space="preserve">introduction to deep convolutional networks, a mention of the related work used for the paper, </w:t>
+      </w:r>
+      <w:r>
+        <w:rPr>
+          <w:lang w:val="en-GB"/>
         </w:rPr>
         <w:t>an</w:t>
       </w:r>
       <w:r>
         <w:rPr>
-          <w:lang w:val="en-US"/>
+          <w:lang w:val="en-GB"/>
         </w:rPr>
         <w:t xml:space="preserve"> </w:t>
       </w:r>
       <w:r>
         <w:rPr>
-          <w:lang w:val="en-US"/>
+          <w:lang w:val="en-GB"/>
         </w:rPr>
         <w:t>overview about</w:t>
       </w:r>
       <w:r>
         <w:rPr>
-          <w:lang w:val="en-US"/>
+          <w:lang w:val="en-GB"/>
         </w:rPr>
         <w:t xml:space="preserve"> residual learning, the used architecture and implementation and performance experiments on ImageNet 2012 </w:t>
       </w:r>
       <w:r>
         <w:rPr>
-          <w:lang w:val="en-US"/>
+          <w:lang w:val="en-GB"/>
         </w:rPr>
         <w:t>as well as</w:t>
       </w:r>
       <w:r>
         <w:rPr>
-          <w:lang w:val="en-US"/>
+          <w:lang w:val="en-GB"/>
         </w:rPr>
         <w:t xml:space="preserve"> CIFAR-10.</w:t>
       </w:r>
@@ -230,12 +282,12 @@
       <w:pPr>
         <w:pStyle w:val="berschrift3"/>
         <w:rPr>
-          <w:lang w:val="en-US"/>
-        </w:rPr>
-      </w:pPr>
-      <w:r>
-        <w:rPr>
-          <w:lang w:val="en-US"/>
+          <w:lang w:val="en-GB"/>
+        </w:rPr>
+      </w:pPr>
+      <w:r>
+        <w:rPr>
+          <w:lang w:val="en-GB"/>
         </w:rPr>
         <w:t>Introduction</w:t>
       </w:r>
@@ -244,54 +296,54 @@
       <w:pPr>
         <w:jc w:val="both"/>
         <w:rPr>
-          <w:lang w:val="en-US"/>
-        </w:rPr>
-      </w:pPr>
-      <w:r>
-        <w:rPr>
-          <w:lang w:val="en-US"/>
+          <w:lang w:val="en-GB"/>
+        </w:rPr>
+      </w:pPr>
+      <w:r>
+        <w:rPr>
+          <w:lang w:val="en-GB"/>
         </w:rPr>
         <w:t xml:space="preserve">Each layer in a neural network detects a specific detail of the input image, depending on the filter kernel. Creating a deep neural network out of multiple layers stacked together allows the network to understand the correlation between those small </w:t>
       </w:r>
       <w:r>
         <w:rPr>
-          <w:lang w:val="en-US"/>
+          <w:lang w:val="en-GB"/>
         </w:rPr>
         <w:t>details</w:t>
       </w:r>
       <w:r>
         <w:rPr>
-          <w:lang w:val="en-US"/>
+          <w:lang w:val="en-GB"/>
         </w:rPr>
         <w:t>, leading to an abstraction of low-, mid- and high-level features.</w:t>
       </w:r>
       <w:r>
         <w:rPr>
-          <w:lang w:val="en-US"/>
+          <w:lang w:val="en-GB"/>
         </w:rPr>
         <w:t xml:space="preserve"> The paper refers to several sources, stating that a higher network depth </w:t>
       </w:r>
       <w:r>
         <w:rPr>
-          <w:lang w:val="en-US"/>
+          <w:lang w:val="en-GB"/>
         </w:rPr>
         <w:t xml:space="preserve">is </w:t>
       </w:r>
       <w:r>
         <w:rPr>
-          <w:lang w:val="en-US"/>
+          <w:lang w:val="en-GB"/>
         </w:rPr>
         <w:t>crucial</w:t>
       </w:r>
       <w:r>
         <w:rPr>
-          <w:lang w:val="en-US"/>
+          <w:lang w:val="en-GB"/>
         </w:rPr>
         <w:t xml:space="preserve"> for</w:t>
       </w:r>
       <w:r>
         <w:rPr>
-          <w:lang w:val="en-US"/>
+          <w:lang w:val="en-GB"/>
         </w:rPr>
         <w:t xml:space="preserve"> a better performance on the task of image recognition.</w:t>
       </w:r>
@@ -300,44 +352,98 @@
       <w:pPr>
         <w:jc w:val="both"/>
         <w:rPr>
-          <w:lang w:val="en-US"/>
-        </w:rPr>
-      </w:pPr>
-      <w:r>
-        <w:rPr>
-          <w:lang w:val="en-US"/>
-        </w:rPr>
-        <w:t>Surprisingly, the accuracy of deeper networks suffers from degradation. Not only on the testing data (which might be explained by overfitting), but also on the training data.</w:t>
-      </w:r>
-      <w:r>
-        <w:rPr>
-          <w:lang w:val="en-US"/>
-        </w:rPr>
-        <w:t xml:space="preserve"> The following figure demonstrates this behavior</w:t>
-      </w:r>
-      <w:r>
-        <w:rPr>
-          <w:lang w:val="en-US"/>
+          <w:lang w:val="en-GB"/>
+        </w:rPr>
+      </w:pPr>
+      <w:r>
+        <w:rPr>
+          <w:lang w:val="en-GB"/>
+        </w:rPr>
+        <w:t xml:space="preserve">Surprisingly, the accuracy of deeper networks suffers from degradation. Not only on the </w:t>
+      </w:r>
+      <w:r>
+        <w:rPr>
+          <w:i/>
+          <w:lang w:val="en-GB"/>
+        </w:rPr>
+        <w:t>testing</w:t>
+      </w:r>
+      <w:r>
+        <w:rPr>
+          <w:lang w:val="en-GB"/>
+        </w:rPr>
+        <w:t xml:space="preserve"> data (which might be explained by overfitting), but also on the </w:t>
+      </w:r>
+      <w:r>
+        <w:rPr>
+          <w:i/>
+          <w:lang w:val="en-GB"/>
+        </w:rPr>
+        <w:t>training</w:t>
+      </w:r>
+      <w:r>
+        <w:rPr>
+          <w:lang w:val="en-GB"/>
+        </w:rPr>
+        <w:t xml:space="preserve"> data.</w:t>
+      </w:r>
+      <w:r>
+        <w:rPr>
+          <w:lang w:val="en-GB"/>
+        </w:rPr>
+        <w:t xml:space="preserve"> </w:t>
+      </w:r>
+      <w:r>
+        <w:rPr>
+          <w:lang w:val="en-GB"/>
+        </w:rPr>
+        <w:t>F</w:t>
+      </w:r>
+      <w:r>
+        <w:rPr>
+          <w:lang w:val="en-GB"/>
+        </w:rPr>
+        <w:t xml:space="preserve">igure </w:t>
+      </w:r>
+      <w:r>
+        <w:rPr>
+          <w:lang w:val="en-GB"/>
+        </w:rPr>
+        <w:t xml:space="preserve">1 </w:t>
+      </w:r>
+      <w:r>
+        <w:rPr>
+          <w:lang w:val="en-GB"/>
+        </w:rPr>
+        <w:t xml:space="preserve">demonstrates this </w:t>
+      </w:r>
+      <w:proofErr w:type="spellStart"/>
+      <w:r>
+        <w:rPr>
+          <w:lang w:val="en-GB"/>
+        </w:rPr>
+        <w:t>behavior</w:t>
+      </w:r>
+      <w:proofErr w:type="spellEnd"/>
+      <w:r>
+        <w:rPr>
+          <w:lang w:val="en-GB"/>
         </w:rPr>
         <w:t xml:space="preserve"> for the CIFAR-10 dataset</w:t>
       </w:r>
-      <w:r>
-        <w:rPr>
-          <w:lang w:val="en-US"/>
-        </w:rPr>
-        <w:t>:</w:t>
-      </w:r>
-    </w:p>
-    <w:p>
-      <w:pPr>
+    </w:p>
+    <w:p>
+      <w:pPr>
+        <w:keepNext/>
         <w:jc w:val="center"/>
         <w:rPr>
-          <w:lang w:val="en-US"/>
+          <w:lang w:val="en-GB"/>
         </w:rPr>
       </w:pPr>
       <w:r>
         <w:rPr>
           <w:noProof/>
+          <w:lang w:val="en-GB"/>
         </w:rPr>
         <w:drawing>
           <wp:inline distT="0" distB="0" distL="0" distR="0">
@@ -391,74 +497,126 @@
     </w:p>
     <w:p>
       <w:pPr>
+        <w:pStyle w:val="Beschriftung"/>
+        <w:jc w:val="center"/>
+        <w:rPr>
+          <w:lang w:val="en-GB"/>
+        </w:rPr>
+      </w:pPr>
+      <w:r>
+        <w:rPr>
+          <w:lang w:val="en-GB"/>
+        </w:rPr>
+        <w:t xml:space="preserve">Figure </w:t>
+      </w:r>
+      <w:r>
+        <w:rPr>
+          <w:lang w:val="en-GB"/>
+        </w:rPr>
+        <w:fldChar w:fldCharType="begin"/>
+      </w:r>
+      <w:r>
+        <w:rPr>
+          <w:lang w:val="en-GB"/>
+        </w:rPr>
+        <w:instrText xml:space="preserve"> SEQ Figure \* ARABIC </w:instrText>
+      </w:r>
+      <w:r>
+        <w:rPr>
+          <w:lang w:val="en-GB"/>
+        </w:rPr>
+        <w:fldChar w:fldCharType="separate"/>
+      </w:r>
+      <w:r>
+        <w:rPr>
+          <w:noProof/>
+          <w:lang w:val="en-GB"/>
+        </w:rPr>
+        <w:t>1</w:t>
+      </w:r>
+      <w:r>
+        <w:rPr>
+          <w:lang w:val="en-GB"/>
+        </w:rPr>
+        <w:fldChar w:fldCharType="end"/>
+      </w:r>
+      <w:r>
+        <w:rPr>
+          <w:lang w:val="en-GB"/>
+        </w:rPr>
+        <w:t>. Training (left) and test (right) error for CIFAR-10 with a 56- and a 20-layer network.</w:t>
+      </w:r>
+    </w:p>
+    <w:p>
+      <w:pPr>
         <w:jc w:val="both"/>
         <w:rPr>
-          <w:lang w:val="en-US"/>
-        </w:rPr>
-      </w:pPr>
-      <w:r>
-        <w:rPr>
-          <w:lang w:val="en-US"/>
+          <w:lang w:val="en-GB"/>
+        </w:rPr>
+      </w:pPr>
+      <w:r>
+        <w:rPr>
+          <w:lang w:val="en-GB"/>
         </w:rPr>
         <w:t xml:space="preserve">Since </w:t>
       </w:r>
       <w:r>
         <w:rPr>
-          <w:lang w:val="en-US"/>
+          <w:lang w:val="en-GB"/>
         </w:rPr>
         <w:t xml:space="preserve">it is possible to construct a </w:t>
       </w:r>
       <w:r>
         <w:rPr>
-          <w:lang w:val="en-US"/>
+          <w:lang w:val="en-GB"/>
         </w:rPr>
         <w:t xml:space="preserve">solution for deeper networks, by copying the layers from a shallow network and only adding identity mappings to it, </w:t>
       </w:r>
       <w:r>
         <w:rPr>
-          <w:lang w:val="en-US"/>
+          <w:lang w:val="en-GB"/>
         </w:rPr>
         <w:t>one might assume t</w:t>
       </w:r>
       <w:r>
         <w:rPr>
-          <w:lang w:val="en-US"/>
+          <w:lang w:val="en-GB"/>
         </w:rPr>
         <w:t xml:space="preserve">hat </w:t>
       </w:r>
       <w:r>
         <w:rPr>
-          <w:lang w:val="en-US"/>
+          <w:lang w:val="en-GB"/>
         </w:rPr>
         <w:t xml:space="preserve">the performance should </w:t>
       </w:r>
       <w:r>
         <w:rPr>
-          <w:lang w:val="en-US"/>
+          <w:lang w:val="en-GB"/>
         </w:rPr>
         <w:t xml:space="preserve">be the same </w:t>
       </w:r>
       <w:r>
         <w:rPr>
-          <w:lang w:val="en-US"/>
+          <w:lang w:val="en-GB"/>
         </w:rPr>
         <w:t>overall</w:t>
       </w:r>
       <w:r>
         <w:rPr>
-          <w:lang w:val="en-US"/>
+          <w:lang w:val="en-GB"/>
         </w:rPr>
         <w:t xml:space="preserve">. </w:t>
       </w:r>
       <w:r>
         <w:rPr>
-          <w:lang w:val="en-US"/>
+          <w:lang w:val="en-GB"/>
         </w:rPr>
         <w:t xml:space="preserve">The empirically proven </w:t>
       </w:r>
       <w:r>
         <w:rPr>
-          <w:lang w:val="en-US"/>
+          <w:lang w:val="en-GB"/>
         </w:rPr>
         <w:t>deviation in performance suggests, that optimization of different networks is not similarly easy and that current optimization strategies are unable to find a comparably good solution in feasible time.</w:t>
       </w:r>
@@ -467,82 +625,90 @@
       <w:pPr>
         <w:jc w:val="both"/>
         <w:rPr>
-          <w:lang w:val="en-US"/>
-        </w:rPr>
-      </w:pPr>
-      <w:r>
-        <w:rPr>
-          <w:lang w:val="en-US"/>
+          <w:lang w:val="en-GB"/>
+        </w:rPr>
+      </w:pPr>
+      <w:r>
+        <w:rPr>
+          <w:lang w:val="en-GB"/>
         </w:rPr>
         <w:t xml:space="preserve">To compensate this the paper introduces a </w:t>
       </w:r>
       <w:r>
         <w:rPr>
           <w:i/>
-          <w:lang w:val="en-US"/>
+          <w:lang w:val="en-GB"/>
         </w:rPr>
         <w:t>deep residual learning</w:t>
       </w:r>
       <w:r>
         <w:rPr>
-          <w:lang w:val="en-US"/>
+          <w:lang w:val="en-GB"/>
         </w:rPr>
         <w:t xml:space="preserve"> framework</w:t>
       </w:r>
       <w:r>
         <w:rPr>
-          <w:lang w:val="en-US"/>
+          <w:lang w:val="en-GB"/>
         </w:rPr>
         <w:t xml:space="preserve"> with a mapping F(x) + x. This formulation is achieved by a shortcut connection, </w:t>
       </w:r>
       <w:r>
         <w:rPr>
-          <w:lang w:val="en-US"/>
+          <w:lang w:val="en-GB"/>
         </w:rPr>
         <w:t>that skips</w:t>
       </w:r>
       <w:r>
         <w:rPr>
-          <w:lang w:val="en-US"/>
+          <w:lang w:val="en-GB"/>
         </w:rPr>
         <w:t xml:space="preserve"> two convolutions</w:t>
       </w:r>
       <w:r>
         <w:rPr>
-          <w:lang w:val="en-US"/>
+          <w:lang w:val="en-GB"/>
         </w:rPr>
         <w:t>, performs</w:t>
       </w:r>
       <w:r>
         <w:rPr>
-          <w:lang w:val="en-US"/>
+          <w:lang w:val="en-GB"/>
         </w:rPr>
         <w:t xml:space="preserve"> an </w:t>
       </w:r>
       <w:r>
         <w:rPr>
-          <w:lang w:val="en-US"/>
+          <w:lang w:val="en-GB"/>
         </w:rPr>
         <w:t>identity mapping and is added to the output of the convolutions.</w:t>
       </w:r>
       <w:r>
         <w:rPr>
-          <w:lang w:val="en-US"/>
-        </w:rPr>
-        <w:t xml:space="preserve"> As this simple identity shortcut does not add any parameters, the computational complexity is maintained, while leading to much better results. The building block for the deep residual learning network looks as follows:</w:t>
-      </w:r>
-    </w:p>
-    <w:p>
-      <w:pPr>
+          <w:lang w:val="en-GB"/>
+        </w:rPr>
+        <w:t xml:space="preserve"> As this simple identity shortcut does not add any parameters, the computational complexity is maintained, while leading to much better results. The building block for the deep residual learning network </w:t>
+      </w:r>
+      <w:r>
+        <w:rPr>
+          <w:lang w:val="en-GB"/>
+        </w:rPr>
+        <w:t>can be seen in figure 2.</w:t>
+      </w:r>
+    </w:p>
+    <w:p>
+      <w:pPr>
+        <w:keepNext/>
         <w:jc w:val="center"/>
         <w:rPr>
-          <w:lang w:val="en-US"/>
-        </w:rPr>
-      </w:pPr>
-      <w:r>
-        <w:rPr>
-          <w:lang w:val="en-US"/>
-        </w:rPr>
+          <w:lang w:val="en-GB"/>
+        </w:rPr>
+      </w:pPr>
+      <w:r>
+        <w:rPr>
+          <w:lang w:val="en-GB"/>
+        </w:rPr>
+        <w:lastRenderedPageBreak/>
         <w:drawing>
           <wp:inline distT="0" distB="0" distL="0" distR="0" wp14:anchorId="79C8987D" wp14:editId="709027B1">
             <wp:extent cx="2085990" cy="1004895"/>
@@ -582,25 +748,546 @@
     </w:p>
     <w:p>
       <w:pPr>
+        <w:pStyle w:val="Beschriftung"/>
+        <w:jc w:val="center"/>
+        <w:rPr>
+          <w:lang w:val="en-GB"/>
+        </w:rPr>
+      </w:pPr>
+      <w:r>
+        <w:rPr>
+          <w:lang w:val="en-GB"/>
+        </w:rPr>
+        <w:t xml:space="preserve">Figure </w:t>
+      </w:r>
+      <w:r>
+        <w:rPr>
+          <w:lang w:val="en-GB"/>
+        </w:rPr>
+        <w:fldChar w:fldCharType="begin"/>
+      </w:r>
+      <w:r>
+        <w:rPr>
+          <w:lang w:val="en-GB"/>
+        </w:rPr>
+        <w:instrText xml:space="preserve"> SEQ Figure \* ARABIC </w:instrText>
+      </w:r>
+      <w:r>
+        <w:rPr>
+          <w:lang w:val="en-GB"/>
+        </w:rPr>
+        <w:fldChar w:fldCharType="separate"/>
+      </w:r>
+      <w:r>
+        <w:rPr>
+          <w:noProof/>
+          <w:lang w:val="en-GB"/>
+        </w:rPr>
+        <w:t>2</w:t>
+      </w:r>
+      <w:r>
+        <w:rPr>
+          <w:lang w:val="en-GB"/>
+        </w:rPr>
+        <w:fldChar w:fldCharType="end"/>
+      </w:r>
+      <w:r>
+        <w:rPr>
+          <w:lang w:val="en-GB"/>
+        </w:rPr>
+        <w:t>. Building block with identity shortcut.</w:t>
+      </w:r>
+    </w:p>
+    <w:p>
+      <w:pPr>
         <w:pStyle w:val="berschrift3"/>
         <w:rPr>
-          <w:lang w:val="en-US"/>
-        </w:rPr>
-      </w:pPr>
+          <w:lang w:val="en-GB"/>
+        </w:rPr>
+      </w:pPr>
+      <w:r>
+        <w:rPr>
+          <w:lang w:val="en-GB"/>
+        </w:rPr>
+        <w:t>Related Work</w:t>
+      </w:r>
+    </w:p>
+    <w:p>
+      <w:pPr>
+        <w:jc w:val="both"/>
+        <w:rPr>
+          <w:lang w:val="en-GB"/>
+        </w:rPr>
+      </w:pPr>
+      <w:r>
+        <w:rPr>
+          <w:lang w:val="en-GB"/>
+        </w:rPr>
+        <w:t xml:space="preserve">In this chapter the paper mentions the two underlying </w:t>
+      </w:r>
+      <w:r>
+        <w:rPr>
+          <w:lang w:val="en-GB"/>
+        </w:rPr>
+        <w:t>concepts</w:t>
+      </w:r>
+      <w:r>
+        <w:rPr>
+          <w:lang w:val="en-GB"/>
+        </w:rPr>
+        <w:t xml:space="preserve"> that lead to the</w:t>
+      </w:r>
+      <w:r>
+        <w:rPr>
+          <w:lang w:val="en-GB"/>
+        </w:rPr>
+        <w:t xml:space="preserve"> idea of the</w:t>
+      </w:r>
+      <w:r>
+        <w:rPr>
+          <w:lang w:val="en-GB"/>
+        </w:rPr>
+        <w:t xml:space="preserve"> deep residual learning framework.</w:t>
+      </w:r>
+    </w:p>
+    <w:p>
+      <w:pPr>
+        <w:jc w:val="both"/>
+        <w:rPr>
+          <w:lang w:val="en-GB"/>
+        </w:rPr>
+      </w:pPr>
+      <w:r>
+        <w:rPr>
+          <w:i/>
+          <w:lang w:val="en-GB"/>
+        </w:rPr>
+        <w:t>Residual representations</w:t>
+      </w:r>
+      <w:r>
+        <w:rPr>
+          <w:lang w:val="en-GB"/>
+        </w:rPr>
+        <w:t xml:space="preserve"> are used in a variety of image recognition </w:t>
+      </w:r>
+      <w:r>
+        <w:rPr>
+          <w:lang w:val="en-GB"/>
+        </w:rPr>
+        <w:t xml:space="preserve">approaches. E.g. </w:t>
+      </w:r>
+      <w:r>
+        <w:rPr>
+          <w:i/>
+          <w:lang w:val="en-GB"/>
+        </w:rPr>
+        <w:t>VLAD</w:t>
+      </w:r>
+      <w:r>
+        <w:rPr>
+          <w:lang w:val="en-GB"/>
+        </w:rPr>
+        <w:t xml:space="preserve">, which encodes the representation by residual vectors with respect to a dictionary. The </w:t>
+      </w:r>
+      <w:r>
+        <w:rPr>
+          <w:i/>
+          <w:lang w:val="en-GB"/>
+        </w:rPr>
+        <w:t>multigrid method</w:t>
+      </w:r>
+      <w:r>
+        <w:rPr>
+          <w:lang w:val="en-GB"/>
+        </w:rPr>
+        <w:t xml:space="preserve">, which is used for solving Partial Differential Equations, </w:t>
+      </w:r>
+      <w:r>
+        <w:rPr>
+          <w:lang w:val="en-GB"/>
+        </w:rPr>
+        <w:t>splits the system into subproblems at multiple scales, where each subproblem represents the residual solution between a coarser and a finer scale.</w:t>
+      </w:r>
+    </w:p>
+    <w:p>
+      <w:pPr>
+        <w:jc w:val="both"/>
+        <w:rPr>
+          <w:lang w:val="en-GB"/>
+        </w:rPr>
+      </w:pPr>
+      <w:r>
+        <w:rPr>
+          <w:i/>
+          <w:lang w:val="en-GB"/>
+        </w:rPr>
+        <w:t>Shortcut connections</w:t>
+      </w:r>
+      <w:r>
+        <w:rPr>
+          <w:lang w:val="en-GB"/>
+        </w:rPr>
+        <w:t xml:space="preserve"> have been studied </w:t>
+      </w:r>
+      <w:r>
+        <w:rPr>
+          <w:lang w:val="en-GB"/>
+        </w:rPr>
+        <w:t xml:space="preserve">in several different applications. </w:t>
+      </w:r>
+      <w:r>
+        <w:rPr>
+          <w:lang w:val="en-GB"/>
+        </w:rPr>
+        <w:t xml:space="preserve">The most notable development was done in parallel to this paper, namely </w:t>
+      </w:r>
+      <w:r>
+        <w:rPr>
+          <w:i/>
+          <w:lang w:val="en-GB"/>
+        </w:rPr>
+        <w:t>highway networks</w:t>
+      </w:r>
+      <w:r>
+        <w:rPr>
+          <w:lang w:val="en-GB"/>
+        </w:rPr>
+        <w:t xml:space="preserve"> with gated shortcut connections. Such a network controls “the flow” over the shortcuts by additional parameters, even allowing the connection to be fully closed </w:t>
+      </w:r>
+      <w:r>
+        <w:rPr>
+          <w:lang w:val="en-GB"/>
+        </w:rPr>
+        <w:t>which leads to a non-residual function.</w:t>
+      </w:r>
       <w:bookmarkStart w:id="0" w:name="_GoBack"/>
       <w:bookmarkEnd w:id="0"/>
       <w:r>
         <w:rPr>
-          <w:lang w:val="en-US"/>
+          <w:lang w:val="en-GB"/>
+        </w:rPr>
+        <w:t xml:space="preserve"> </w:t>
+      </w:r>
+    </w:p>
+    <w:p>
+      <w:pPr>
+        <w:pStyle w:val="berschrift3"/>
+        <w:rPr>
+          <w:lang w:val="en-GB"/>
+        </w:rPr>
+      </w:pPr>
+      <w:r>
+        <w:rPr>
+          <w:lang w:val="en-GB"/>
+        </w:rPr>
+        <w:t>Deep Residual Learning</w:t>
+      </w:r>
+    </w:p>
+    <w:p>
+      <w:pPr>
+        <w:rPr>
+          <w:lang w:val="en-GB"/>
+        </w:rPr>
+      </w:pPr>
+    </w:p>
+    <w:p>
+      <w:pPr>
+        <w:pStyle w:val="berschrift2"/>
+        <w:rPr>
+          <w:lang w:val="en-GB"/>
+        </w:rPr>
+      </w:pPr>
+      <w:r>
+        <w:rPr>
+          <w:lang w:val="en-GB"/>
+        </w:rPr>
+        <w:t>E</w:t>
+      </w:r>
+      <w:r>
+        <w:rPr>
+          <w:lang w:val="en-GB"/>
+        </w:rPr>
+        <w:t>xp</w:t>
+      </w:r>
+      <w:r>
+        <w:rPr>
+          <w:lang w:val="en-GB"/>
+        </w:rPr>
+        <w:t>e</w:t>
+      </w:r>
+      <w:r>
+        <w:rPr>
+          <w:lang w:val="en-GB"/>
+        </w:rPr>
+        <w:t>r</w:t>
+      </w:r>
+      <w:r>
+        <w:rPr>
+          <w:lang w:val="en-GB"/>
+        </w:rPr>
+        <w:t>i</w:t>
+      </w:r>
+      <w:r>
+        <w:rPr>
+          <w:lang w:val="en-GB"/>
+        </w:rPr>
+        <w:t>ments</w:t>
+      </w:r>
+    </w:p>
+    <w:p>
+      <w:pPr>
+        <w:rPr>
+          <w:lang w:val="en-GB"/>
+        </w:rPr>
+      </w:pPr>
+    </w:p>
+    <w:p>
+      <w:pPr>
+        <w:pStyle w:val="berschrift3"/>
+        <w:rPr>
+          <w:lang w:val="en-GB"/>
+        </w:rPr>
+      </w:pPr>
+      <w:r>
+        <w:rPr>
+          <w:lang w:val="en-GB"/>
+        </w:rPr>
+        <w:t>ImageNet 2012</w:t>
+      </w:r>
+    </w:p>
+    <w:p>
+      <w:pPr>
+        <w:rPr>
+          <w:lang w:val="en-GB"/>
+        </w:rPr>
+      </w:pPr>
+    </w:p>
+    <w:p>
+      <w:pPr>
+        <w:pStyle w:val="berschrift3"/>
+        <w:rPr>
+          <w:lang w:val="en-GB"/>
+        </w:rPr>
+      </w:pPr>
+      <w:r>
+        <w:rPr>
+          <w:lang w:val="en-GB"/>
+        </w:rPr>
+        <w:t>CIFAR-10</w:t>
+      </w:r>
+    </w:p>
+    <w:p>
+      <w:pPr>
+        <w:rPr>
+          <w:lang w:val="en-GB"/>
+        </w:rPr>
+      </w:pPr>
+    </w:p>
+    <w:p>
+      <w:pPr>
+        <w:pStyle w:val="berschrift2"/>
+        <w:rPr>
+          <w:lang w:val="en-GB"/>
+        </w:rPr>
+      </w:pPr>
+      <w:r>
+        <w:rPr>
+          <w:lang w:val="en-GB"/>
+        </w:rPr>
+        <w:t>Comprehensibility</w:t>
+      </w:r>
+    </w:p>
+    <w:p>
+      <w:pPr>
+        <w:rPr>
+          <w:lang w:val="en-GB"/>
+        </w:rPr>
+      </w:pPr>
+    </w:p>
+    <w:p>
+      <w:pPr>
+        <w:pStyle w:val="berschrift2"/>
+        <w:rPr>
+          <w:lang w:val="en-GB"/>
+        </w:rPr>
+      </w:pPr>
+      <w:r>
+        <w:rPr>
+          <w:lang w:val="en-GB"/>
+        </w:rPr>
+        <w:t>Ease of Implementation</w:t>
+      </w:r>
+    </w:p>
+    <w:p>
+      <w:pPr>
+        <w:rPr>
+          <w:lang w:val="en-GB"/>
+        </w:rPr>
+      </w:pPr>
+      <w:r>
+        <w:rPr>
+          <w:lang w:val="en-GB"/>
+        </w:rPr>
+        <w:t xml:space="preserve">As a part of our assignment we implemented ResNet20 and ResNet32 from this paper and compared our results to the one in this paper. </w:t>
+      </w:r>
+    </w:p>
+    <w:p>
+      <w:pPr>
+        <w:pStyle w:val="berschrift3"/>
+        <w:rPr>
+          <w:lang w:val="en-GB"/>
+        </w:rPr>
+      </w:pPr>
+      <w:r>
+        <w:rPr>
+          <w:lang w:val="en-GB"/>
+        </w:rPr>
+        <w:t>Implementation</w:t>
+      </w:r>
+    </w:p>
+    <w:p>
+      <w:pPr>
+        <w:jc w:val="both"/>
+        <w:rPr>
+          <w:lang w:val="en-GB"/>
+        </w:rPr>
+      </w:pPr>
+      <w:r>
+        <w:rPr>
+          <w:lang w:val="en-GB"/>
+        </w:rPr>
+        <w:t xml:space="preserve">At first implementing the stated </w:t>
+      </w:r>
+      <w:proofErr w:type="spellStart"/>
+      <w:r>
+        <w:rPr>
+          <w:lang w:val="en-GB"/>
+        </w:rPr>
+        <w:t>ResNets</w:t>
+      </w:r>
+      <w:proofErr w:type="spellEnd"/>
+      <w:r>
+        <w:rPr>
+          <w:lang w:val="en-GB"/>
+        </w:rPr>
+        <w:t xml:space="preserve"> was more complicated than we assumed. Especially because ResNet20 and ResNet32 are used for the CIFAR-10 Image-Set which uses a slightly different approach, then the residual nets described the main implementation part of the paper. It took a bit to figure out, which block-types were used, and which components were obsolete in the new residual nets. But once the first residual</w:t>
+      </w:r>
+      <w:r>
+        <w:rPr>
+          <w:lang w:val="en-GB"/>
+        </w:rPr>
+        <w:t xml:space="preserve"> net</w:t>
+      </w:r>
+      <w:r>
+        <w:rPr>
+          <w:lang w:val="en-GB"/>
+        </w:rPr>
+        <w:t xml:space="preserve"> was </w:t>
+      </w:r>
+      <w:r>
+        <w:rPr>
+          <w:lang w:val="en-GB"/>
+        </w:rPr>
+        <w:t>finished</w:t>
+      </w:r>
+      <w:r>
+        <w:rPr>
+          <w:lang w:val="en-GB"/>
+        </w:rPr>
+        <w:t xml:space="preserve">, it was to quite easy to </w:t>
+      </w:r>
+      <w:r>
+        <w:rPr>
+          <w:lang w:val="en-GB"/>
+        </w:rPr>
+        <w:t xml:space="preserve">add a different residual net. </w:t>
+      </w:r>
+    </w:p>
+    <w:p>
+      <w:pPr>
+        <w:jc w:val="both"/>
+        <w:rPr>
+          <w:lang w:val="en-GB"/>
+        </w:rPr>
+      </w:pPr>
+      <w:r>
+        <w:rPr>
+          <w:lang w:val="en-GB"/>
+        </w:rPr>
+        <w:t xml:space="preserve">A different problem was the runtime. In the paper 64 *10^4 Iterations were performed. </w:t>
+      </w:r>
+      <w:r>
+        <w:rPr>
+          <w:lang w:val="en-GB"/>
+        </w:rPr>
+        <w:t>Even though we had a fast System available this was out of our reach, since the computation time, especially for deeper networks increased to multiple hours. Hence, we decided to compare the results of the first 30*10^4 Iterations, which are shown in #</w:t>
+      </w:r>
+      <w:proofErr w:type="gramStart"/>
+      <w:r>
+        <w:rPr>
+          <w:lang w:val="en-GB"/>
+        </w:rPr>
+        <w:t>TODO</w:t>
+      </w:r>
+      <w:r>
+        <w:rPr>
+          <w:lang w:val="en-GB"/>
+        </w:rPr>
+        <w:t>(</w:t>
+      </w:r>
+      <w:proofErr w:type="gramEnd"/>
+      <w:r>
+        <w:rPr>
+          <w:lang w:val="en-GB"/>
+        </w:rPr>
+        <w:t xml:space="preserve">Add Picture-reference). This however maid the exact use of the learning-rate-scheduler impossible, since it was used at 32*10^4 and 48*10^4 iterations. </w:t>
+      </w:r>
+      <w:r>
+        <w:rPr>
+          <w:lang w:val="en-GB"/>
         </w:rPr>
         <w:lastRenderedPageBreak/>
-        <w:t>Related Work</w:t>
-      </w:r>
-    </w:p>
-    <w:p>
-      <w:pPr>
-        <w:rPr>
-          <w:lang w:val="en-US"/>
+        <w:t xml:space="preserve">We decided to try a smaller approach and reduced the learning rate by factor of 0.1 at 16*10^4 and 24*10^4 iterations. Assuming we would get a better result </w:t>
+      </w:r>
+      <w:r>
+        <w:rPr>
+          <w:lang w:val="en-GB"/>
+        </w:rPr>
+        <w:t>short-term. Test showed this #TODO (</w:t>
+      </w:r>
+      <w:proofErr w:type="spellStart"/>
+      <w:r>
+        <w:rPr>
+          <w:lang w:val="en-GB"/>
+        </w:rPr>
+        <w:t>ergebnis</w:t>
+      </w:r>
+      <w:proofErr w:type="spellEnd"/>
+      <w:r>
+        <w:rPr>
+          <w:lang w:val="en-GB"/>
+        </w:rPr>
+        <w:t xml:space="preserve"> </w:t>
+      </w:r>
+      <w:proofErr w:type="spellStart"/>
+      <w:r>
+        <w:rPr>
+          <w:lang w:val="en-GB"/>
+        </w:rPr>
+        <w:t>eintragen</w:t>
+      </w:r>
+      <w:proofErr w:type="spellEnd"/>
+      <w:r>
+        <w:rPr>
+          <w:lang w:val="en-GB"/>
+        </w:rPr>
+        <w:t>.)</w:t>
+      </w:r>
+    </w:p>
+    <w:p>
+      <w:pPr>
+        <w:rPr>
+          <w:lang w:val="en-GB"/>
         </w:rPr>
       </w:pPr>
     </w:p>
@@ -608,20 +1295,112 @@
       <w:pPr>
         <w:pStyle w:val="berschrift3"/>
         <w:rPr>
-          <w:lang w:val="en-US"/>
-        </w:rPr>
-      </w:pPr>
-      <w:r>
-        <w:rPr>
-          <w:lang w:val="en-US"/>
-        </w:rPr>
-        <w:t>Deep Residual Learning</w:t>
-      </w:r>
-    </w:p>
-    <w:p>
-      <w:pPr>
-        <w:rPr>
-          <w:lang w:val="en-US"/>
+          <w:lang w:val="en-GB"/>
+        </w:rPr>
+      </w:pPr>
+      <w:r>
+        <w:rPr>
+          <w:lang w:val="en-GB"/>
+        </w:rPr>
+        <w:t>Success of Implementation</w:t>
+      </w:r>
+    </w:p>
+    <w:p>
+      <w:pPr>
+        <w:jc w:val="both"/>
+        <w:rPr>
+          <w:lang w:val="en-GB"/>
+        </w:rPr>
+      </w:pPr>
+      <w:r>
+        <w:rPr>
+          <w:lang w:val="en-GB"/>
+        </w:rPr>
+        <w:t xml:space="preserve">Overall the implementation of the two residual networks was very successful. Our results were almost identical with the ones from the paper. Additional we were able to show that increasing layers in residual networks also increase accuracy, while the opposite occurs in plain convolutional networks, where more layers lead to a decrease in accuracy. </w:t>
+      </w:r>
+    </w:p>
+    <w:p>
+      <w:pPr>
+        <w:jc w:val="both"/>
+        <w:rPr>
+          <w:lang w:val="en-GB"/>
+        </w:rPr>
+      </w:pPr>
+      <w:r>
+        <w:rPr>
+          <w:lang w:val="en-GB"/>
+        </w:rPr>
+        <w:t xml:space="preserve">One point we could not achieve was the overall amount of iterations because the computation took too long. We also stopped with two working neural networks, since additional layers also meant additional computation time. </w:t>
+      </w:r>
+    </w:p>
+    <w:p>
+      <w:pPr>
+        <w:rPr>
+          <w:lang w:val="en-GB"/>
+        </w:rPr>
+      </w:pPr>
+    </w:p>
+    <w:p>
+      <w:pPr>
+        <w:pStyle w:val="berschrift2"/>
+        <w:rPr>
+          <w:lang w:val="en-GB"/>
+        </w:rPr>
+      </w:pPr>
+      <w:proofErr w:type="spellStart"/>
+      <w:r>
+        <w:rPr>
+          <w:lang w:val="en-GB"/>
+        </w:rPr>
+        <w:t>Comparision</w:t>
+      </w:r>
+      <w:proofErr w:type="spellEnd"/>
+      <w:r>
+        <w:rPr>
+          <w:lang w:val="en-GB"/>
+        </w:rPr>
+        <w:t xml:space="preserve"> to </w:t>
+      </w:r>
+      <w:proofErr w:type="spellStart"/>
+      <w:r>
+        <w:rPr>
+          <w:lang w:val="en-GB"/>
+        </w:rPr>
+        <w:t>Pytorch</w:t>
+      </w:r>
+      <w:proofErr w:type="spellEnd"/>
+      <w:r>
+        <w:rPr>
+          <w:lang w:val="en-GB"/>
+        </w:rPr>
+        <w:t xml:space="preserve"> Implementation</w:t>
+      </w:r>
+    </w:p>
+    <w:p>
+      <w:pPr>
+        <w:rPr>
+          <w:lang w:val="en-GB"/>
+        </w:rPr>
+      </w:pPr>
+    </w:p>
+    <w:p>
+      <w:pPr>
+        <w:rPr>
+          <w:lang w:val="en-GB"/>
+        </w:rPr>
+      </w:pPr>
+    </w:p>
+    <w:p>
+      <w:pPr>
+        <w:rPr>
+          <w:lang w:val="en-GB"/>
+        </w:rPr>
+      </w:pPr>
+    </w:p>
+    <w:p>
+      <w:pPr>
+        <w:rPr>
+          <w:lang w:val="en-GB"/>
         </w:rPr>
       </w:pPr>
     </w:p>
@@ -629,414 +1408,7 @@
       <w:pPr>
         <w:pStyle w:val="berschrift3"/>
         <w:rPr>
-          <w:lang w:val="en-US"/>
-        </w:rPr>
-      </w:pPr>
-      <w:r>
-        <w:rPr>
-          <w:lang w:val="en-US"/>
-        </w:rPr>
-        <w:t>E</w:t>
-      </w:r>
-      <w:r>
-        <w:rPr>
-          <w:lang w:val="en-US"/>
-        </w:rPr>
-        <w:t>xp</w:t>
-      </w:r>
-      <w:r>
-        <w:rPr>
-          <w:lang w:val="en-US"/>
-        </w:rPr>
-        <w:t>e</w:t>
-      </w:r>
-      <w:r>
-        <w:rPr>
-          <w:lang w:val="en-US"/>
-        </w:rPr>
-        <w:t>r</w:t>
-      </w:r>
-      <w:r>
-        <w:rPr>
-          <w:lang w:val="en-US"/>
-        </w:rPr>
-        <w:t>i</w:t>
-      </w:r>
-      <w:r>
-        <w:rPr>
-          <w:lang w:val="en-US"/>
-        </w:rPr>
-        <w:t>ments</w:t>
-      </w:r>
-    </w:p>
-    <w:p>
-      <w:pPr>
-        <w:rPr>
-          <w:lang w:val="en-US"/>
-        </w:rPr>
-      </w:pPr>
-    </w:p>
-    <w:p>
-      <w:pPr>
-        <w:pStyle w:val="berschrift4"/>
-        <w:rPr>
-          <w:lang w:val="en-US"/>
-        </w:rPr>
-      </w:pPr>
-      <w:r>
-        <w:rPr>
-          <w:lang w:val="en-US"/>
-        </w:rPr>
-        <w:t>ImageNet 2012</w:t>
-      </w:r>
-    </w:p>
-    <w:p>
-      <w:pPr>
-        <w:rPr>
-          <w:lang w:val="en-US"/>
-        </w:rPr>
-      </w:pPr>
-    </w:p>
-    <w:p>
-      <w:pPr>
-        <w:pStyle w:val="berschrift4"/>
-        <w:rPr>
-          <w:lang w:val="en-US"/>
-        </w:rPr>
-      </w:pPr>
-      <w:r>
-        <w:rPr>
-          <w:lang w:val="en-US"/>
-        </w:rPr>
-        <w:t>CIFAR-10</w:t>
-      </w:r>
-    </w:p>
-    <w:p>
-      <w:pPr>
-        <w:rPr>
-          <w:lang w:val="en-US"/>
-        </w:rPr>
-      </w:pPr>
-    </w:p>
-    <w:p>
-      <w:pPr>
-        <w:pStyle w:val="berschrift2"/>
-        <w:rPr>
-          <w:lang w:val="en-US"/>
-        </w:rPr>
-      </w:pPr>
-      <w:r>
-        <w:rPr>
-          <w:lang w:val="en-US"/>
-        </w:rPr>
-        <w:t>Comprehensibility</w:t>
-      </w:r>
-    </w:p>
-    <w:p>
-      <w:pPr>
-        <w:rPr>
-          <w:lang w:val="en-US"/>
-        </w:rPr>
-      </w:pPr>
-    </w:p>
-    <w:p>
-      <w:pPr>
-        <w:pStyle w:val="berschrift2"/>
-        <w:rPr>
-          <w:lang w:val="en-US"/>
-        </w:rPr>
-      </w:pPr>
-      <w:r>
-        <w:rPr>
-          <w:lang w:val="en-US"/>
-        </w:rPr>
-        <w:t>Ease of Implementation</w:t>
-      </w:r>
-    </w:p>
-    <w:p>
-      <w:pPr>
-        <w:rPr>
-          <w:lang w:val="en-US"/>
-        </w:rPr>
-      </w:pPr>
-      <w:r>
-        <w:rPr>
-          <w:lang w:val="en-US"/>
-        </w:rPr>
-        <w:t xml:space="preserve">As a part of our assignment we implemented ResNet20 and ResNet32 from this paper and compared our results to the one in this paper. </w:t>
-      </w:r>
-    </w:p>
-    <w:p>
-      <w:pPr>
-        <w:pStyle w:val="berschrift3"/>
-        <w:rPr>
-          <w:lang w:val="en-US"/>
-        </w:rPr>
-      </w:pPr>
-      <w:r>
-        <w:rPr>
-          <w:lang w:val="en-US"/>
-        </w:rPr>
-        <w:t>Implementation</w:t>
-      </w:r>
-    </w:p>
-    <w:p>
-      <w:pPr>
-        <w:jc w:val="both"/>
-        <w:rPr>
-          <w:lang w:val="en-US"/>
-        </w:rPr>
-      </w:pPr>
-      <w:r>
-        <w:rPr>
-          <w:lang w:val="en-US"/>
-        </w:rPr>
-        <w:t xml:space="preserve">At first implementing the stated </w:t>
-      </w:r>
-      <w:proofErr w:type="spellStart"/>
-      <w:r>
-        <w:rPr>
-          <w:lang w:val="en-US"/>
-        </w:rPr>
-        <w:t>ResNets</w:t>
-      </w:r>
-      <w:proofErr w:type="spellEnd"/>
-      <w:r>
-        <w:rPr>
-          <w:lang w:val="en-US"/>
-        </w:rPr>
-        <w:t xml:space="preserve"> was more complicated than we assumed. Especially because ResNet20 and ResNet32 are used for the CIFAR-10 Image-Set which uses a slightly different approach, then the residual nets described the main implementation part of the paper. It took a bit to figure out, which block-types were used, and which components were obsolete in the new residual nets. But once the first residual</w:t>
-      </w:r>
-      <w:r>
-        <w:rPr>
-          <w:lang w:val="en-US"/>
-        </w:rPr>
-        <w:t xml:space="preserve"> net</w:t>
-      </w:r>
-      <w:r>
-        <w:rPr>
-          <w:lang w:val="en-US"/>
-        </w:rPr>
-        <w:t xml:space="preserve"> was </w:t>
-      </w:r>
-      <w:r>
-        <w:rPr>
-          <w:lang w:val="en-US"/>
-        </w:rPr>
-        <w:t>finished</w:t>
-      </w:r>
-      <w:r>
-        <w:rPr>
-          <w:lang w:val="en-US"/>
-        </w:rPr>
-        <w:t xml:space="preserve">, it was to quite easy to </w:t>
-      </w:r>
-      <w:r>
-        <w:rPr>
-          <w:lang w:val="en-US"/>
-        </w:rPr>
-        <w:t xml:space="preserve">add a different residual net. </w:t>
-      </w:r>
-    </w:p>
-    <w:p>
-      <w:pPr>
-        <w:jc w:val="both"/>
-        <w:rPr>
-          <w:lang w:val="en-US"/>
-        </w:rPr>
-      </w:pPr>
-      <w:r>
-        <w:rPr>
-          <w:lang w:val="en-US"/>
-        </w:rPr>
-        <w:t xml:space="preserve">A different problem was the runtime. In the paper 64 *10^4 Iterations were performed. </w:t>
-      </w:r>
-      <w:r>
-        <w:rPr>
-          <w:lang w:val="en-US"/>
-        </w:rPr>
-        <w:t>Even though we had a fast System available this was out of our reach, since the computation time, especially for deeper networks increased to multiple hours. Hence, we decided to compare the results of the first 30*10^4 Iterations, which are shown in #</w:t>
-      </w:r>
-      <w:proofErr w:type="gramStart"/>
-      <w:r>
-        <w:rPr>
-          <w:lang w:val="en-US"/>
-        </w:rPr>
-        <w:t>TODO</w:t>
-      </w:r>
-      <w:r>
-        <w:rPr>
-          <w:lang w:val="en-US"/>
-        </w:rPr>
-        <w:t>(</w:t>
-      </w:r>
-      <w:proofErr w:type="gramEnd"/>
-      <w:r>
-        <w:rPr>
-          <w:lang w:val="en-US"/>
-        </w:rPr>
-        <w:t xml:space="preserve">Add Picture-reference). This however maid the exact use of the learning-rate-scheduler impossible, since it was used at 32*10^4 and 48*10^4 iterations. We decided to try a smaller approach and reduced the learning rate by factor of 0.1 at 16*10^4 and 24*10^4 iterations. Assuming we would get a better result </w:t>
-      </w:r>
-      <w:r>
-        <w:rPr>
-          <w:lang w:val="en-US"/>
-        </w:rPr>
-        <w:t>short-term. Test showed this #TODO (</w:t>
-      </w:r>
-      <w:proofErr w:type="spellStart"/>
-      <w:r>
-        <w:rPr>
-          <w:lang w:val="en-US"/>
-        </w:rPr>
-        <w:t>ergebnis</w:t>
-      </w:r>
-      <w:proofErr w:type="spellEnd"/>
-      <w:r>
-        <w:rPr>
-          <w:lang w:val="en-US"/>
-        </w:rPr>
-        <w:t xml:space="preserve"> </w:t>
-      </w:r>
-      <w:proofErr w:type="spellStart"/>
-      <w:r>
-        <w:rPr>
-          <w:lang w:val="en-US"/>
-        </w:rPr>
-        <w:t>eintragen</w:t>
-      </w:r>
-      <w:proofErr w:type="spellEnd"/>
-      <w:r>
-        <w:rPr>
-          <w:lang w:val="en-US"/>
-        </w:rPr>
-        <w:t>.)</w:t>
-      </w:r>
-    </w:p>
-    <w:p>
-      <w:pPr>
-        <w:rPr>
-          <w:lang w:val="en-US"/>
-        </w:rPr>
-      </w:pPr>
-    </w:p>
-    <w:p>
-      <w:pPr>
-        <w:pStyle w:val="berschrift3"/>
-        <w:rPr>
-          <w:lang w:val="en-US"/>
-        </w:rPr>
-      </w:pPr>
-      <w:r>
-        <w:rPr>
-          <w:lang w:val="en-US"/>
-        </w:rPr>
-        <w:t>Success of Implementation</w:t>
-      </w:r>
-    </w:p>
-    <w:p>
-      <w:pPr>
-        <w:jc w:val="both"/>
-        <w:rPr>
-          <w:lang w:val="en-US"/>
-        </w:rPr>
-      </w:pPr>
-      <w:r>
-        <w:rPr>
-          <w:lang w:val="en-US"/>
-        </w:rPr>
-        <w:t xml:space="preserve">Overall the implementation of the two residual networks was very successful. Our results were almost identical with the ones from the paper. Additional we were able to show that increasing layers in residual networks also increase accuracy, while the opposite occurs in plain convolutional networks, where more layers lead to a decrease in accuracy. </w:t>
-      </w:r>
-    </w:p>
-    <w:p>
-      <w:pPr>
-        <w:jc w:val="both"/>
-        <w:rPr>
-          <w:lang w:val="en-US"/>
-        </w:rPr>
-      </w:pPr>
-      <w:r>
-        <w:rPr>
-          <w:lang w:val="en-US"/>
-        </w:rPr>
-        <w:t xml:space="preserve">One point we could not achieve was the overall amount of iterations because the computation took too long. We also stopped with two working neural networks, since additional layers also meant additional computation time. </w:t>
-      </w:r>
-    </w:p>
-    <w:p>
-      <w:pPr>
-        <w:rPr>
-          <w:lang w:val="en-US"/>
-        </w:rPr>
-      </w:pPr>
-    </w:p>
-    <w:p>
-      <w:pPr>
-        <w:pStyle w:val="berschrift2"/>
-        <w:rPr>
-          <w:lang w:val="en-US"/>
-        </w:rPr>
-      </w:pPr>
-      <w:proofErr w:type="spellStart"/>
-      <w:r>
-        <w:rPr>
-          <w:lang w:val="en-US"/>
-        </w:rPr>
-        <w:t>Comparision</w:t>
-      </w:r>
-      <w:proofErr w:type="spellEnd"/>
-      <w:r>
-        <w:rPr>
-          <w:lang w:val="en-US"/>
-        </w:rPr>
-        <w:t xml:space="preserve"> to </w:t>
-      </w:r>
-      <w:proofErr w:type="spellStart"/>
-      <w:r>
-        <w:rPr>
-          <w:lang w:val="en-US"/>
-        </w:rPr>
-        <w:t>Pytorch</w:t>
-      </w:r>
-      <w:proofErr w:type="spellEnd"/>
-      <w:r>
-        <w:rPr>
-          <w:lang w:val="en-US"/>
-        </w:rPr>
-        <w:t xml:space="preserve"> Implementation</w:t>
-      </w:r>
-    </w:p>
-    <w:p>
-      <w:pPr>
-        <w:rPr>
-          <w:lang w:val="en-US"/>
-        </w:rPr>
-      </w:pPr>
-    </w:p>
-    <w:p>
-      <w:pPr>
-        <w:rPr>
-          <w:lang w:val="en-US"/>
-        </w:rPr>
-      </w:pPr>
-    </w:p>
-    <w:p>
-      <w:pPr>
-        <w:rPr>
-          <w:lang w:val="en-US"/>
-        </w:rPr>
-      </w:pPr>
-    </w:p>
-    <w:p>
-      <w:pPr>
-        <w:rPr>
-          <w:lang w:val="en-US"/>
-        </w:rPr>
-      </w:pPr>
-    </w:p>
-    <w:p>
-      <w:pPr>
-        <w:pStyle w:val="berschrift3"/>
-        <w:rPr>
-          <w:lang w:val="en-US"/>
+          <w:lang w:val="en-GB"/>
         </w:rPr>
       </w:pPr>
     </w:p>
@@ -1917,6 +2289,25 @@
       <w:color w:val="2F5496" w:themeColor="accent1" w:themeShade="BF"/>
     </w:rPr>
   </w:style>
+  <w:style w:type="paragraph" w:styleId="Beschriftung">
+    <w:name w:val="caption"/>
+    <w:basedOn w:val="Standard"/>
+    <w:next w:val="Standard"/>
+    <w:uiPriority w:val="35"/>
+    <w:unhideWhenUsed/>
+    <w:qFormat/>
+    <w:rsid w:val="005035D0"/>
+    <w:pPr>
+      <w:spacing w:after="200" w:line="240" w:lineRule="auto"/>
+    </w:pPr>
+    <w:rPr>
+      <w:i/>
+      <w:iCs/>
+      <w:color w:val="44546A" w:themeColor="text2"/>
+      <w:sz w:val="18"/>
+      <w:szCs w:val="18"/>
+    </w:rPr>
+  </w:style>
 </w:styles>
 </file>
 

</xml_diff>

<commit_message>
Added names/ mat nr
</commit_message>
<xml_diff>
--- a/Paper_Zusammenfassung.docx
+++ b/Paper_Zusammenfassung.docx
@@ -157,37 +157,118 @@
       <w:pPr>
         <w:jc w:val="center"/>
         <w:rPr>
+          <w:rFonts w:asciiTheme="majorHAnsi" w:hAnsiTheme="majorHAnsi" w:cstheme="majorHAnsi"/>
           <w:b/>
           <w:lang w:val="en-US"/>
         </w:rPr>
       </w:pPr>
-    </w:p>
-    <w:p>
-      <w:pPr>
-        <w:pStyle w:val="berschrift2"/>
-        <w:rPr>
-          <w:lang w:val="en-US"/>
-        </w:rPr>
-      </w:pPr>
-      <w:r>
-        <w:rPr>
-          <w:lang w:val="en-US"/>
-        </w:rPr>
-        <w:t>Content</w:t>
-      </w:r>
-      <w:r>
-        <w:rPr>
-          <w:lang w:val="en-US"/>
-        </w:rPr>
-        <w:t xml:space="preserve"> </w:t>
+      <w:r>
+        <w:rPr>
+          <w:rFonts w:asciiTheme="majorHAnsi" w:hAnsiTheme="majorHAnsi" w:cstheme="majorHAnsi"/>
+          <w:b/>
+          <w:lang w:val="en-US"/>
+        </w:rPr>
+        <w:t xml:space="preserve">By Elias </w:t>
+      </w:r>
+      <w:proofErr w:type="spellStart"/>
+      <w:r>
+        <w:rPr>
+          <w:rFonts w:asciiTheme="majorHAnsi" w:hAnsiTheme="majorHAnsi" w:cstheme="majorHAnsi"/>
+          <w:b/>
+          <w:lang w:val="en-US"/>
+        </w:rPr>
+        <w:t>Rabl</w:t>
+      </w:r>
+      <w:proofErr w:type="spellEnd"/>
+      <w:r>
+        <w:rPr>
+          <w:rFonts w:asciiTheme="majorHAnsi" w:hAnsiTheme="majorHAnsi" w:cstheme="majorHAnsi"/>
+          <w:b/>
+          <w:lang w:val="en-US"/>
+        </w:rPr>
+        <w:t xml:space="preserve"> Mat. Nr.: </w:t>
+      </w:r>
+      <w:r>
+        <w:rPr>
+          <w:rFonts w:asciiTheme="majorHAnsi" w:hAnsiTheme="majorHAnsi" w:cstheme="majorHAnsi"/>
+          <w:b/>
+          <w:lang w:val="en-US"/>
+        </w:rPr>
+        <w:t>51821309</w:t>
+      </w:r>
+      <w:r>
+        <w:rPr>
+          <w:rFonts w:asciiTheme="majorHAnsi" w:hAnsiTheme="majorHAnsi" w:cstheme="majorHAnsi"/>
+          <w:b/>
+          <w:lang w:val="en-US"/>
+        </w:rPr>
+        <w:t xml:space="preserve">, Fabian </w:t>
+      </w:r>
+      <w:proofErr w:type="spellStart"/>
+      <w:r>
+        <w:rPr>
+          <w:rFonts w:asciiTheme="majorHAnsi" w:hAnsiTheme="majorHAnsi" w:cstheme="majorHAnsi"/>
+          <w:b/>
+          <w:lang w:val="en-US"/>
+        </w:rPr>
+        <w:t>Schmerbeck</w:t>
+      </w:r>
+      <w:proofErr w:type="spellEnd"/>
+      <w:r>
+        <w:rPr>
+          <w:rFonts w:asciiTheme="majorHAnsi" w:hAnsiTheme="majorHAnsi" w:cstheme="majorHAnsi"/>
+          <w:b/>
+          <w:lang w:val="en-US"/>
+        </w:rPr>
+        <w:t xml:space="preserve"> Mat. Nr.: </w:t>
       </w:r>
       <w:bookmarkStart w:id="0" w:name="_GoBack"/>
       <w:bookmarkEnd w:id="0"/>
       <w:r>
         <w:rPr>
-          <w:lang w:val="en-US"/>
-        </w:rPr>
-        <w:t>Overview</w:t>
+          <w:rFonts w:asciiTheme="majorHAnsi" w:hAnsiTheme="majorHAnsi" w:cstheme="majorHAnsi"/>
+          <w:color w:val="000000"/>
+          <w:shd w:val="clear" w:color="auto" w:fill="F1F1F1"/>
+        </w:rPr>
+        <w:t>11734628</w:t>
+      </w:r>
+    </w:p>
+    <w:p>
+      <w:pPr>
+        <w:jc w:val="center"/>
+        <w:rPr>
+          <w:b/>
+          <w:lang w:val="en-US"/>
+        </w:rPr>
+      </w:pPr>
+    </w:p>
+    <w:p>
+      <w:pPr>
+        <w:jc w:val="center"/>
+        <w:rPr>
+          <w:b/>
+          <w:lang w:val="en-US"/>
+        </w:rPr>
+      </w:pPr>
+    </w:p>
+    <w:p>
+      <w:pPr>
+        <w:pStyle w:val="berschrift2"/>
+        <w:rPr>
+          <w:lang w:val="en-US"/>
+        </w:rPr>
+      </w:pPr>
+      <w:r>
+        <w:rPr>
+          <w:lang w:val="en-US"/>
+        </w:rPr>
+        <w:t>Content</w:t>
+      </w:r>
+      <w:r>
+        <w:rPr>
+          <w:lang w:val="en-US"/>
+        </w:rPr>
+        <w:t xml:space="preserve"> Overview</w:t>
       </w:r>
     </w:p>
     <w:p>
@@ -650,7 +731,19 @@
         <w:rPr>
           <w:lang w:val="en-US"/>
         </w:rPr>
-        <w:t>deviation in performance suggests, that optimization of different networks is not similarly easy and that current optimization strategies are unable to find a comparably good solution in feasible time.</w:t>
+        <w:t>deviation in performance suggests, that optimization of different networks is not similarly</w:t>
+      </w:r>
+      <w:r>
+        <w:rPr>
+          <w:lang w:val="en-US"/>
+        </w:rPr>
+        <w:t xml:space="preserve"> </w:t>
+      </w:r>
+      <w:r>
+        <w:rPr>
+          <w:lang w:val="en-US"/>
+        </w:rPr>
+        <w:t>easy and that current optimization strategies are unable to find a comparably good solution in feasible time.</w:t>
       </w:r>
     </w:p>
     <w:p>
@@ -664,7 +757,19 @@
         <w:rPr>
           <w:lang w:val="en-US"/>
         </w:rPr>
-        <w:t xml:space="preserve">To compensate this the paper introduces a </w:t>
+        <w:t>To compensate this</w:t>
+      </w:r>
+      <w:r>
+        <w:rPr>
+          <w:lang w:val="en-US"/>
+        </w:rPr>
+        <w:t>,</w:t>
+      </w:r>
+      <w:r>
+        <w:rPr>
+          <w:lang w:val="en-US"/>
+        </w:rPr>
+        <w:t xml:space="preserve"> the paper introduces a </w:t>
       </w:r>
       <w:r>
         <w:rPr>
@@ -4296,7 +4401,7 @@
 </file>
 
 <file path=customXml/itemProps1.xml><?xml version="1.0" encoding="utf-8"?>
-<ds:datastoreItem xmlns:ds="http://schemas.openxmlformats.org/officeDocument/2006/customXml" ds:itemID="{BCECEC63-B617-4FEC-8BF1-FB53F5EE8529}">
+<ds:datastoreItem xmlns:ds="http://schemas.openxmlformats.org/officeDocument/2006/customXml" ds:itemID="{A83BD71C-2F8E-45EB-BBFC-3E173398C2DE}">
   <ds:schemaRefs>
     <ds:schemaRef ds:uri="http://schemas.openxmlformats.org/officeDocument/2006/bibliography"/>
   </ds:schemaRefs>

</xml_diff>